<commit_message>
Spring Boot Application Intro
Spring Boot Application Intro
</commit_message>
<xml_diff>
--- a/docs/notes/SpringBoot.docx
+++ b/docs/notes/SpringBoot.docx
@@ -27,15 +27,7 @@
         </w:numPr>
       </w:pPr>
       <w:r>
-        <w:t xml:space="preserve">Spring is a </w:t>
-      </w:r>
-      <w:proofErr w:type="gramStart"/>
-      <w:r>
-        <w:t>java based</w:t>
-      </w:r>
-      <w:proofErr w:type="gramEnd"/>
-      <w:r>
-        <w:t xml:space="preserve"> framework.</w:t>
+        <w:t>Spring is a java based framework.</w:t>
       </w:r>
     </w:p>
     <w:p>
@@ -86,13 +78,8 @@
         <w:t xml:space="preserve"> server</w:t>
       </w:r>
       <w:r>
-        <w:t xml:space="preserve">, embedded </w:t>
-      </w:r>
-      <w:proofErr w:type="spellStart"/>
-      <w:r>
-        <w:t>kafka</w:t>
-      </w:r>
-      <w:proofErr w:type="spellEnd"/>
+        <w:t>, embedded kafka</w:t>
+      </w:r>
       <w:r>
         <w:t xml:space="preserve"> internally. </w:t>
       </w:r>
@@ -316,6 +303,9 @@
         <w:pStyle w:val="NoSpacing"/>
       </w:pPr>
       <w:r>
+        <w:rPr>
+          <w:noProof/>
+        </w:rPr>
         <w:drawing>
           <wp:inline distT="0" distB="0" distL="0" distR="0" wp14:anchorId="18D5D175" wp14:editId="0FA56B71">
             <wp:extent cx="5943600" cy="2591435"/>
@@ -391,7 +381,7 @@
       <w:r>
         <w:br/>
       </w:r>
-      <w:hyperlink r:id="rId6" w:history="1">
+      <w:hyperlink r:id="rId6" w:anchor="vscode" w:history="1">
         <w:r>
           <w:rPr>
             <w:rStyle w:val="Hyperlink"/>
@@ -417,7 +407,7 @@
       <w:r>
         <w:br/>
       </w:r>
-      <w:hyperlink r:id="rId7" w:history="1">
+      <w:hyperlink r:id="rId7" w:anchor="getting-started.installing.cli" w:history="1">
         <w:r>
           <w:rPr>
             <w:rStyle w:val="Hyperlink"/>
@@ -436,14 +426,30 @@
           <w:ilvl w:val="0"/>
           <w:numId w:val="2"/>
         </w:numPr>
-      </w:pPr>
-      <w:r>
+        <w:rPr>
+          <w:b/>
+          <w:bCs/>
+        </w:rPr>
+      </w:pPr>
+      <w:r>
+        <w:rPr>
+          <w:b/>
+          <w:bCs/>
+        </w:rPr>
         <w:t>Usin</w:t>
       </w:r>
       <w:r>
+        <w:rPr>
+          <w:b/>
+          <w:bCs/>
+        </w:rPr>
         <w:t>g</w:t>
       </w:r>
       <w:r>
+        <w:rPr>
+          <w:b/>
+          <w:bCs/>
+        </w:rPr>
         <w:t xml:space="preserve"> Spring Initializer (Web Application)</w:t>
       </w:r>
     </w:p>
@@ -456,6 +462,8 @@
         <w:r>
           <w:rPr>
             <w:rStyle w:val="Hyperlink"/>
+            <w:b/>
+            <w:bCs/>
           </w:rPr>
           <w:t>https://start.spring.io/</w:t>
         </w:r>
@@ -467,6 +475,9 @@
         <w:br/>
       </w:r>
       <w:r>
+        <w:rPr>
+          <w:noProof/>
+        </w:rPr>
         <w:drawing>
           <wp:inline distT="0" distB="0" distL="0" distR="0" wp14:anchorId="0D9F5D70" wp14:editId="40ADD3B3">
             <wp:extent cx="4667250" cy="2562500"/>
@@ -504,6 +515,156 @@
         </w:drawing>
       </w:r>
     </w:p>
+    <w:p>
+      <w:pPr>
+        <w:pStyle w:val="NoSpacing"/>
+        <w:ind w:left="720"/>
+      </w:pPr>
+    </w:p>
+    <w:p>
+      <w:pPr>
+        <w:pStyle w:val="NoSpacing"/>
+        <w:rPr>
+          <w:b/>
+          <w:bCs/>
+          <w:u w:val="single"/>
+        </w:rPr>
+      </w:pPr>
+      <w:r>
+        <w:rPr>
+          <w:b/>
+          <w:bCs/>
+          <w:u w:val="single"/>
+        </w:rPr>
+        <w:t>@SpringBootApplication</w:t>
+      </w:r>
+    </w:p>
+    <w:p>
+      <w:pPr>
+        <w:pStyle w:val="NoSpacing"/>
+        <w:numPr>
+          <w:ilvl w:val="0"/>
+          <w:numId w:val="3"/>
+        </w:numPr>
+      </w:pPr>
+      <w:r>
+        <w:t>This annotation is use to define at the start point of your application.</w:t>
+      </w:r>
+    </w:p>
+    <w:p>
+      <w:pPr>
+        <w:pStyle w:val="NoSpacing"/>
+        <w:numPr>
+          <w:ilvl w:val="0"/>
+          <w:numId w:val="3"/>
+        </w:numPr>
+      </w:pPr>
+      <w:r>
+        <w:t>This annotation is a combination of 3 annotations internally</w:t>
+      </w:r>
+    </w:p>
+    <w:p>
+      <w:pPr>
+        <w:pStyle w:val="NoSpacing"/>
+        <w:numPr>
+          <w:ilvl w:val="0"/>
+          <w:numId w:val="3"/>
+        </w:numPr>
+      </w:pPr>
+      <w:r>
+        <w:t>@Configuration</w:t>
+      </w:r>
+    </w:p>
+    <w:p>
+      <w:pPr>
+        <w:pStyle w:val="NoSpacing"/>
+        <w:numPr>
+          <w:ilvl w:val="1"/>
+          <w:numId w:val="3"/>
+        </w:numPr>
+      </w:pPr>
+      <w:r>
+        <w:t>To declare a configuration class.</w:t>
+      </w:r>
+    </w:p>
+    <w:p>
+      <w:pPr>
+        <w:pStyle w:val="NoSpacing"/>
+        <w:numPr>
+          <w:ilvl w:val="1"/>
+          <w:numId w:val="3"/>
+        </w:numPr>
+      </w:pPr>
+      <w:r>
+        <w:t>These classes will be loaded in the spring container at the initial stages.</w:t>
+      </w:r>
+    </w:p>
+    <w:p>
+      <w:pPr>
+        <w:pStyle w:val="NoSpacing"/>
+        <w:numPr>
+          <w:ilvl w:val="0"/>
+          <w:numId w:val="3"/>
+        </w:numPr>
+      </w:pPr>
+      <w:r>
+        <w:t>@EnableAutoConfiguration</w:t>
+      </w:r>
+    </w:p>
+    <w:p>
+      <w:pPr>
+        <w:pStyle w:val="NoSpacing"/>
+        <w:numPr>
+          <w:ilvl w:val="1"/>
+          <w:numId w:val="3"/>
+        </w:numPr>
+      </w:pPr>
+      <w:r>
+        <w:t>This is use to enable the auto configuration feature of the spring boot.</w:t>
+      </w:r>
+    </w:p>
+    <w:p>
+      <w:pPr>
+        <w:pStyle w:val="NoSpacing"/>
+        <w:numPr>
+          <w:ilvl w:val="1"/>
+          <w:numId w:val="3"/>
+        </w:numPr>
+      </w:pPr>
+      <w:r>
+        <w:t>In this case if you do not provide a configuration for the module explicitly then spring provides the default configuration of the module.</w:t>
+      </w:r>
+    </w:p>
+    <w:p>
+      <w:pPr>
+        <w:pStyle w:val="NoSpacing"/>
+        <w:numPr>
+          <w:ilvl w:val="0"/>
+          <w:numId w:val="3"/>
+        </w:numPr>
+      </w:pPr>
+      <w:r>
+        <w:t>@ComponentScan</w:t>
+      </w:r>
+    </w:p>
+    <w:p>
+      <w:pPr>
+        <w:pStyle w:val="NoSpacing"/>
+        <w:numPr>
+          <w:ilvl w:val="1"/>
+          <w:numId w:val="3"/>
+        </w:numPr>
+      </w:pPr>
+      <w:r>
+        <w:t>Is use to scan and load all the spring bean classes in the application.</w:t>
+      </w:r>
+    </w:p>
+    <w:p>
+      <w:pPr>
+        <w:pStyle w:val="NoSpacing"/>
+        <w:ind w:left="720"/>
+      </w:pPr>
+    </w:p>
     <w:sectPr>
       <w:pgSz w:w="12240" w:h="15840"/>
       <w:pgMar w:top="1440" w:right="1440" w:bottom="1440" w:left="1440" w:header="720" w:footer="720" w:gutter="0"/>
@@ -606,6 +767,95 @@
     </w:lvl>
   </w:abstractNum>
   <w:abstractNum w:abstractNumId="1" w15:restartNumberingAfterBreak="0">
+    <w:nsid w:val="1E8C1AB6"/>
+    <w:multiLevelType w:val="hybridMultilevel"/>
+    <w:tmpl w:val="A69EA13A"/>
+    <w:lvl w:ilvl="0" w:tplc="4CD8808A">
+      <w:start w:val="1"/>
+      <w:numFmt w:val="decimal"/>
+      <w:lvlText w:val="%1."/>
+      <w:lvlJc w:val="left"/>
+      <w:pPr>
+        <w:ind w:left="1080" w:hanging="360"/>
+      </w:pPr>
+      <w:rPr>
+        <w:rFonts w:hint="default"/>
+      </w:rPr>
+    </w:lvl>
+    <w:lvl w:ilvl="1" w:tplc="04090019">
+      <w:start w:val="1"/>
+      <w:numFmt w:val="lowerLetter"/>
+      <w:lvlText w:val="%2."/>
+      <w:lvlJc w:val="left"/>
+      <w:pPr>
+        <w:ind w:left="1800" w:hanging="360"/>
+      </w:pPr>
+    </w:lvl>
+    <w:lvl w:ilvl="2" w:tplc="0409001B" w:tentative="1">
+      <w:start w:val="1"/>
+      <w:numFmt w:val="lowerRoman"/>
+      <w:lvlText w:val="%3."/>
+      <w:lvlJc w:val="right"/>
+      <w:pPr>
+        <w:ind w:left="2520" w:hanging="180"/>
+      </w:pPr>
+    </w:lvl>
+    <w:lvl w:ilvl="3" w:tplc="0409000F" w:tentative="1">
+      <w:start w:val="1"/>
+      <w:numFmt w:val="decimal"/>
+      <w:lvlText w:val="%4."/>
+      <w:lvlJc w:val="left"/>
+      <w:pPr>
+        <w:ind w:left="3240" w:hanging="360"/>
+      </w:pPr>
+    </w:lvl>
+    <w:lvl w:ilvl="4" w:tplc="04090019" w:tentative="1">
+      <w:start w:val="1"/>
+      <w:numFmt w:val="lowerLetter"/>
+      <w:lvlText w:val="%5."/>
+      <w:lvlJc w:val="left"/>
+      <w:pPr>
+        <w:ind w:left="3960" w:hanging="360"/>
+      </w:pPr>
+    </w:lvl>
+    <w:lvl w:ilvl="5" w:tplc="0409001B" w:tentative="1">
+      <w:start w:val="1"/>
+      <w:numFmt w:val="lowerRoman"/>
+      <w:lvlText w:val="%6."/>
+      <w:lvlJc w:val="right"/>
+      <w:pPr>
+        <w:ind w:left="4680" w:hanging="180"/>
+      </w:pPr>
+    </w:lvl>
+    <w:lvl w:ilvl="6" w:tplc="0409000F" w:tentative="1">
+      <w:start w:val="1"/>
+      <w:numFmt w:val="decimal"/>
+      <w:lvlText w:val="%7."/>
+      <w:lvlJc w:val="left"/>
+      <w:pPr>
+        <w:ind w:left="5400" w:hanging="360"/>
+      </w:pPr>
+    </w:lvl>
+    <w:lvl w:ilvl="7" w:tplc="04090019" w:tentative="1">
+      <w:start w:val="1"/>
+      <w:numFmt w:val="lowerLetter"/>
+      <w:lvlText w:val="%8."/>
+      <w:lvlJc w:val="left"/>
+      <w:pPr>
+        <w:ind w:left="6120" w:hanging="360"/>
+      </w:pPr>
+    </w:lvl>
+    <w:lvl w:ilvl="8" w:tplc="0409001B" w:tentative="1">
+      <w:start w:val="1"/>
+      <w:numFmt w:val="lowerRoman"/>
+      <w:lvlText w:val="%9."/>
+      <w:lvlJc w:val="right"/>
+      <w:pPr>
+        <w:ind w:left="6840" w:hanging="180"/>
+      </w:pPr>
+    </w:lvl>
+  </w:abstractNum>
+  <w:abstractNum w:abstractNumId="2" w15:restartNumberingAfterBreak="0">
     <w:nsid w:val="547E2A16"/>
     <w:multiLevelType w:val="hybridMultilevel"/>
     <w:tmpl w:val="503221A4"/>
@@ -695,10 +945,13 @@
     </w:lvl>
   </w:abstractNum>
   <w:num w:numId="1" w16cid:durableId="495805213">
-    <w:abstractNumId w:val="1"/>
+    <w:abstractNumId w:val="2"/>
   </w:num>
   <w:num w:numId="2" w16cid:durableId="864563217">
     <w:abstractNumId w:val="0"/>
+  </w:num>
+  <w:num w:numId="3" w16cid:durableId="2033726244">
+    <w:abstractNumId w:val="1"/>
   </w:num>
 </w:numbering>
 </file>

</xml_diff>

<commit_message>
Spring IOC - Bean Class and Container
Spring IOC - Bean Class and Container
</commit_message>
<xml_diff>
--- a/docs/notes/SpringBoot.docx
+++ b/docs/notes/SpringBoot.docx
@@ -665,6 +665,159 @@
         <w:ind w:left="720"/>
       </w:pPr>
     </w:p>
+    <w:p>
+      <w:pPr>
+        <w:pStyle w:val="NoSpacing"/>
+        <w:ind w:left="720"/>
+      </w:pPr>
+    </w:p>
+    <w:p>
+      <w:pPr>
+        <w:pStyle w:val="NoSpacing"/>
+        <w:ind w:left="720"/>
+      </w:pPr>
+    </w:p>
+    <w:p>
+      <w:r>
+        <w:br w:type="page"/>
+      </w:r>
+    </w:p>
+    <w:p>
+      <w:pPr>
+        <w:pStyle w:val="NoSpacing"/>
+      </w:pPr>
+      <w:r>
+        <w:lastRenderedPageBreak/>
+        <w:t>Spring IOC/Core</w:t>
+      </w:r>
+    </w:p>
+    <w:p>
+      <w:pPr>
+        <w:pStyle w:val="NoSpacing"/>
+        <w:numPr>
+          <w:ilvl w:val="0"/>
+          <w:numId w:val="4"/>
+        </w:numPr>
+      </w:pPr>
+      <w:r>
+        <w:t>Spring Bean Classes</w:t>
+      </w:r>
+    </w:p>
+    <w:p>
+      <w:pPr>
+        <w:pStyle w:val="NoSpacing"/>
+        <w:numPr>
+          <w:ilvl w:val="0"/>
+          <w:numId w:val="4"/>
+        </w:numPr>
+      </w:pPr>
+      <w:r>
+        <w:t xml:space="preserve">Spring Container </w:t>
+      </w:r>
+    </w:p>
+    <w:p>
+      <w:pPr>
+        <w:pStyle w:val="NoSpacing"/>
+        <w:numPr>
+          <w:ilvl w:val="0"/>
+          <w:numId w:val="4"/>
+        </w:numPr>
+      </w:pPr>
+      <w:r>
+        <w:t>Setter Injection (SI), Constructor</w:t>
+      </w:r>
+      <w:r>
+        <w:t xml:space="preserve"> Injection</w:t>
+      </w:r>
+      <w:r>
+        <w:t xml:space="preserve"> (CI) and Dependency</w:t>
+      </w:r>
+      <w:r>
+        <w:t xml:space="preserve"> Injection</w:t>
+      </w:r>
+      <w:r>
+        <w:t xml:space="preserve"> (DI)</w:t>
+      </w:r>
+    </w:p>
+    <w:p>
+      <w:pPr>
+        <w:pStyle w:val="NoSpacing"/>
+        <w:numPr>
+          <w:ilvl w:val="0"/>
+          <w:numId w:val="4"/>
+        </w:numPr>
+      </w:pPr>
+      <w:r>
+        <w:t>Annotations such as @Component, @Bean, @Autowire, @Qualifier etc.</w:t>
+      </w:r>
+    </w:p>
+    <w:p>
+      <w:pPr>
+        <w:pStyle w:val="NoSpacing"/>
+        <w:numPr>
+          <w:ilvl w:val="0"/>
+          <w:numId w:val="4"/>
+        </w:numPr>
+      </w:pPr>
+      <w:r>
+        <w:t>Autowire</w:t>
+      </w:r>
+    </w:p>
+    <w:p>
+      <w:pPr>
+        <w:pStyle w:val="NoSpacing"/>
+      </w:pPr>
+    </w:p>
+    <w:p>
+      <w:pPr>
+        <w:pStyle w:val="NoSpacing"/>
+      </w:pPr>
+      <w:r>
+        <w:t>Spring Bean</w:t>
+      </w:r>
+    </w:p>
+    <w:p>
+      <w:pPr>
+        <w:pStyle w:val="NoSpacing"/>
+        <w:ind w:left="720"/>
+      </w:pPr>
+      <w:r>
+        <w:t xml:space="preserve">The java classes whose object will be created and manage by Spring Container. </w:t>
+      </w:r>
+    </w:p>
+    <w:p>
+      <w:pPr>
+        <w:pStyle w:val="NoSpacing"/>
+        <w:ind w:left="720"/>
+      </w:pPr>
+      <w:r>
+        <w:t xml:space="preserve">These classes can be a </w:t>
+      </w:r>
+      <w:r>
+        <w:t>custom class</w:t>
+      </w:r>
+      <w:r>
+        <w:t xml:space="preserve"> or predefine spring classes.</w:t>
+      </w:r>
+    </w:p>
+    <w:p>
+      <w:pPr>
+        <w:pStyle w:val="NoSpacing"/>
+        <w:ind w:left="720"/>
+      </w:pPr>
+      <w:r>
+        <w:t>To declare a spring bean classes you can use any one annotation form the following</w:t>
+      </w:r>
+    </w:p>
+    <w:p>
+      <w:pPr>
+        <w:pStyle w:val="NoSpacing"/>
+        <w:ind w:left="720"/>
+      </w:pPr>
+      <w:r>
+        <w:t>@Component, @Controller, @RestController, @Configuration, @ControllerAdvice, @Service, @Repository etc.</w:t>
+      </w:r>
+    </w:p>
     <w:sectPr>
       <w:pgSz w:w="12240" w:h="15840"/>
       <w:pgMar w:top="1440" w:right="1440" w:bottom="1440" w:left="1440" w:header="720" w:footer="720" w:gutter="0"/>
@@ -856,6 +1009,95 @@
     </w:lvl>
   </w:abstractNum>
   <w:abstractNum w:abstractNumId="2" w15:restartNumberingAfterBreak="0">
+    <w:nsid w:val="37852833"/>
+    <w:multiLevelType w:val="hybridMultilevel"/>
+    <w:tmpl w:val="94F4D4FE"/>
+    <w:lvl w:ilvl="0" w:tplc="0409000F">
+      <w:start w:val="1"/>
+      <w:numFmt w:val="decimal"/>
+      <w:lvlText w:val="%1."/>
+      <w:lvlJc w:val="left"/>
+      <w:pPr>
+        <w:ind w:left="720" w:hanging="360"/>
+      </w:pPr>
+      <w:rPr>
+        <w:rFonts w:hint="default"/>
+      </w:rPr>
+    </w:lvl>
+    <w:lvl w:ilvl="1" w:tplc="04090019" w:tentative="1">
+      <w:start w:val="1"/>
+      <w:numFmt w:val="lowerLetter"/>
+      <w:lvlText w:val="%2."/>
+      <w:lvlJc w:val="left"/>
+      <w:pPr>
+        <w:ind w:left="1440" w:hanging="360"/>
+      </w:pPr>
+    </w:lvl>
+    <w:lvl w:ilvl="2" w:tplc="0409001B" w:tentative="1">
+      <w:start w:val="1"/>
+      <w:numFmt w:val="lowerRoman"/>
+      <w:lvlText w:val="%3."/>
+      <w:lvlJc w:val="right"/>
+      <w:pPr>
+        <w:ind w:left="2160" w:hanging="180"/>
+      </w:pPr>
+    </w:lvl>
+    <w:lvl w:ilvl="3" w:tplc="0409000F" w:tentative="1">
+      <w:start w:val="1"/>
+      <w:numFmt w:val="decimal"/>
+      <w:lvlText w:val="%4."/>
+      <w:lvlJc w:val="left"/>
+      <w:pPr>
+        <w:ind w:left="2880" w:hanging="360"/>
+      </w:pPr>
+    </w:lvl>
+    <w:lvl w:ilvl="4" w:tplc="04090019" w:tentative="1">
+      <w:start w:val="1"/>
+      <w:numFmt w:val="lowerLetter"/>
+      <w:lvlText w:val="%5."/>
+      <w:lvlJc w:val="left"/>
+      <w:pPr>
+        <w:ind w:left="3600" w:hanging="360"/>
+      </w:pPr>
+    </w:lvl>
+    <w:lvl w:ilvl="5" w:tplc="0409001B" w:tentative="1">
+      <w:start w:val="1"/>
+      <w:numFmt w:val="lowerRoman"/>
+      <w:lvlText w:val="%6."/>
+      <w:lvlJc w:val="right"/>
+      <w:pPr>
+        <w:ind w:left="4320" w:hanging="180"/>
+      </w:pPr>
+    </w:lvl>
+    <w:lvl w:ilvl="6" w:tplc="0409000F" w:tentative="1">
+      <w:start w:val="1"/>
+      <w:numFmt w:val="decimal"/>
+      <w:lvlText w:val="%7."/>
+      <w:lvlJc w:val="left"/>
+      <w:pPr>
+        <w:ind w:left="5040" w:hanging="360"/>
+      </w:pPr>
+    </w:lvl>
+    <w:lvl w:ilvl="7" w:tplc="04090019" w:tentative="1">
+      <w:start w:val="1"/>
+      <w:numFmt w:val="lowerLetter"/>
+      <w:lvlText w:val="%8."/>
+      <w:lvlJc w:val="left"/>
+      <w:pPr>
+        <w:ind w:left="5760" w:hanging="360"/>
+      </w:pPr>
+    </w:lvl>
+    <w:lvl w:ilvl="8" w:tplc="0409001B" w:tentative="1">
+      <w:start w:val="1"/>
+      <w:numFmt w:val="lowerRoman"/>
+      <w:lvlText w:val="%9."/>
+      <w:lvlJc w:val="right"/>
+      <w:pPr>
+        <w:ind w:left="6480" w:hanging="180"/>
+      </w:pPr>
+    </w:lvl>
+  </w:abstractNum>
+  <w:abstractNum w:abstractNumId="3" w15:restartNumberingAfterBreak="0">
     <w:nsid w:val="547E2A16"/>
     <w:multiLevelType w:val="hybridMultilevel"/>
     <w:tmpl w:val="503221A4"/>
@@ -945,13 +1187,16 @@
     </w:lvl>
   </w:abstractNum>
   <w:num w:numId="1" w16cid:durableId="495805213">
-    <w:abstractNumId w:val="2"/>
+    <w:abstractNumId w:val="3"/>
   </w:num>
   <w:num w:numId="2" w16cid:durableId="864563217">
     <w:abstractNumId w:val="0"/>
   </w:num>
   <w:num w:numId="3" w16cid:durableId="2033726244">
     <w:abstractNumId w:val="1"/>
+  </w:num>
+  <w:num w:numId="4" w16cid:durableId="609435763">
+    <w:abstractNumId w:val="2"/>
   </w:num>
 </w:numbering>
 </file>
@@ -1559,7 +1804,6 @@
   <w:style w:type="character" w:default="1" w:styleId="DefaultParagraphFont">
     <w:name w:val="Default Paragraph Font"/>
     <w:uiPriority w:val="1"/>
-    <w:semiHidden/>
     <w:unhideWhenUsed/>
   </w:style>
   <w:style w:type="table" w:default="1" w:styleId="TableNormal">

</xml_diff>

<commit_message>
Spring Core - Autowire, Qualifier, PostCOnstruct, Predestory, Primary, DI example
Spring Core - Autowire, Qualifier, PostCOnstruct, Predestory, Primary, DI example
</commit_message>
<xml_diff>
--- a/docs/notes/SpringBoot.docx
+++ b/docs/notes/SpringBoot.docx
@@ -724,19 +724,7 @@
         </w:numPr>
       </w:pPr>
       <w:r>
-        <w:t>Setter Injection (SI), Constructor</w:t>
-      </w:r>
-      <w:r>
-        <w:t xml:space="preserve"> Injection</w:t>
-      </w:r>
-      <w:r>
-        <w:t xml:space="preserve"> (CI) and Dependency</w:t>
-      </w:r>
-      <w:r>
-        <w:t xml:space="preserve"> Injection</w:t>
-      </w:r>
-      <w:r>
-        <w:t xml:space="preserve"> (DI)</w:t>
+        <w:t>Setter Injection (SI), Constructor Injection (CI) and Dependency Injection (DI)</w:t>
       </w:r>
     </w:p>
     <w:p>
@@ -816,6 +804,263 @@
       </w:pPr>
       <w:r>
         <w:t>@Component, @Controller, @RestController, @Configuration, @ControllerAdvice, @Service, @Repository etc.</w:t>
+      </w:r>
+    </w:p>
+    <w:p>
+      <w:pPr>
+        <w:pStyle w:val="NoSpacing"/>
+      </w:pPr>
+    </w:p>
+    <w:p>
+      <w:pPr>
+        <w:pStyle w:val="NoSpacing"/>
+      </w:pPr>
+      <w:r>
+        <w:t>Spring Bean Scope</w:t>
+      </w:r>
+    </w:p>
+    <w:p>
+      <w:pPr>
+        <w:pStyle w:val="NoSpacing"/>
+      </w:pPr>
+      <w:r>
+        <w:t>Using scope of the bean you can define when and how many object of the bean class will be created.</w:t>
+      </w:r>
+    </w:p>
+    <w:p>
+      <w:pPr>
+        <w:pStyle w:val="NoSpacing"/>
+      </w:pPr>
+      <w:r>
+        <w:t xml:space="preserve">You can specify the scope of the bean class using </w:t>
+      </w:r>
+      <w:r>
+        <w:t>@Scope</w:t>
+      </w:r>
+      <w:r>
+        <w:t xml:space="preserve"> annotation</w:t>
+      </w:r>
+    </w:p>
+    <w:p>
+      <w:pPr>
+        <w:pStyle w:val="NoSpacing"/>
+        <w:numPr>
+          <w:ilvl w:val="0"/>
+          <w:numId w:val="6"/>
+        </w:numPr>
+      </w:pPr>
+      <w:r>
+        <w:rPr>
+          <w:b/>
+          <w:bCs/>
+        </w:rPr>
+        <w:t>Singleton</w:t>
+      </w:r>
+      <w:r>
+        <w:br/>
+        <w:t>This is the default scope. Here, Spring creates an object of bean class at the application start up and there will one object of bean per container.</w:t>
+      </w:r>
+      <w:r>
+        <w:t xml:space="preserve"> This scope will be used for a core applications.</w:t>
+      </w:r>
+    </w:p>
+    <w:p>
+      <w:pPr>
+        <w:pStyle w:val="NoSpacing"/>
+        <w:numPr>
+          <w:ilvl w:val="0"/>
+          <w:numId w:val="6"/>
+        </w:numPr>
+      </w:pPr>
+      <w:r>
+        <w:rPr>
+          <w:b/>
+          <w:bCs/>
+        </w:rPr>
+        <w:t>Prototype</w:t>
+      </w:r>
+      <w:r>
+        <w:br/>
+        <w:t xml:space="preserve">In this scope multiple objects of the bean class will be created and objects gets created whenever user request to the container. </w:t>
+      </w:r>
+      <w:r>
+        <w:t>This scope will be used for a core applications.</w:t>
+      </w:r>
+    </w:p>
+    <w:p>
+      <w:pPr>
+        <w:pStyle w:val="NoSpacing"/>
+        <w:numPr>
+          <w:ilvl w:val="0"/>
+          <w:numId w:val="6"/>
+        </w:numPr>
+      </w:pPr>
+      <w:r>
+        <w:rPr>
+          <w:b/>
+          <w:bCs/>
+        </w:rPr>
+        <w:t>Request</w:t>
+      </w:r>
+      <w:r>
+        <w:br/>
+        <w:t>In this scope the new object of the bean class will be created for every Http Request.</w:t>
+      </w:r>
+      <w:r>
+        <w:t xml:space="preserve"> this scope is used for a web application.</w:t>
+      </w:r>
+    </w:p>
+    <w:p>
+      <w:pPr>
+        <w:pStyle w:val="NoSpacing"/>
+        <w:numPr>
+          <w:ilvl w:val="0"/>
+          <w:numId w:val="6"/>
+        </w:numPr>
+      </w:pPr>
+      <w:r>
+        <w:rPr>
+          <w:b/>
+          <w:bCs/>
+        </w:rPr>
+        <w:t>Session</w:t>
+      </w:r>
+      <w:r>
+        <w:br/>
+        <w:t xml:space="preserve">In this case new object will </w:t>
+      </w:r>
+      <w:r>
+        <w:t>b</w:t>
+      </w:r>
+      <w:r>
+        <w:t>e created for per HttpSession.</w:t>
+      </w:r>
+      <w:r>
+        <w:t xml:space="preserve"> </w:t>
+      </w:r>
+      <w:r>
+        <w:t>this scope is used for a web application.</w:t>
+      </w:r>
+    </w:p>
+    <w:p>
+      <w:pPr>
+        <w:pStyle w:val="NoSpacing"/>
+        <w:numPr>
+          <w:ilvl w:val="0"/>
+          <w:numId w:val="6"/>
+        </w:numPr>
+      </w:pPr>
+      <w:r>
+        <w:rPr>
+          <w:b/>
+          <w:bCs/>
+        </w:rPr>
+        <w:t>GlobalSession</w:t>
+      </w:r>
+      <w:r>
+        <w:br/>
+      </w:r>
+      <w:r>
+        <w:t xml:space="preserve">In this case </w:t>
+      </w:r>
+      <w:r>
+        <w:t>one</w:t>
+      </w:r>
+      <w:r>
+        <w:t xml:space="preserve"> object will </w:t>
+      </w:r>
+      <w:r>
+        <w:t>b</w:t>
+      </w:r>
+      <w:r>
+        <w:t xml:space="preserve">e created </w:t>
+      </w:r>
+      <w:r>
+        <w:t>in an application</w:t>
+      </w:r>
+      <w:r>
+        <w:t>.</w:t>
+      </w:r>
+      <w:r>
+        <w:t xml:space="preserve"> </w:t>
+      </w:r>
+      <w:r>
+        <w:t>this scope is used for a web application.</w:t>
+      </w:r>
+    </w:p>
+    <w:p>
+      <w:pPr>
+        <w:pStyle w:val="NoSpacing"/>
+      </w:pPr>
+    </w:p>
+    <w:p>
+      <w:pPr>
+        <w:pStyle w:val="NoSpacing"/>
+      </w:pPr>
+    </w:p>
+    <w:p>
+      <w:pPr>
+        <w:pStyle w:val="NoSpacing"/>
+      </w:pPr>
+      <w:r>
+        <w:t>Dependency Injection</w:t>
+      </w:r>
+    </w:p>
+    <w:p>
+      <w:pPr>
+        <w:pStyle w:val="NoSpacing"/>
+        <w:numPr>
+          <w:ilvl w:val="0"/>
+          <w:numId w:val="7"/>
+        </w:numPr>
+      </w:pPr>
+      <w:r>
+        <w:t>It is a process of injecting object of one class into another class</w:t>
+      </w:r>
+      <w:r>
+        <w:t>.</w:t>
+      </w:r>
+    </w:p>
+    <w:p>
+      <w:pPr>
+        <w:pStyle w:val="NoSpacing"/>
+        <w:numPr>
+          <w:ilvl w:val="0"/>
+          <w:numId w:val="7"/>
+        </w:numPr>
+      </w:pPr>
+      <w:r>
+        <w:t xml:space="preserve">Spring can inject the spring bean class object into any of </w:t>
+      </w:r>
+      <w:r>
+        <w:t>another</w:t>
+      </w:r>
+      <w:r>
+        <w:t xml:space="preserve"> spring bean class using @Autowire annotation.</w:t>
+      </w:r>
+      <w:r>
+        <w:t xml:space="preserve"> </w:t>
+      </w:r>
+    </w:p>
+    <w:p>
+      <w:pPr>
+        <w:pStyle w:val="NoSpacing"/>
+        <w:numPr>
+          <w:ilvl w:val="0"/>
+          <w:numId w:val="7"/>
+        </w:numPr>
+      </w:pPr>
+      <w:r>
+        <w:t>@Qualifier annotation is use to specify the object t</w:t>
+      </w:r>
+      <w:r>
+        <w:t>o</w:t>
+      </w:r>
+      <w:r>
+        <w:t xml:space="preserve"> be injected.</w:t>
+      </w:r>
+      <w:r>
+        <w:t xml:space="preserve"> This annotation has to be use with the @Autowire annotation and cannot be use alone.</w:t>
       </w:r>
     </w:p>
     <w:sectPr>
@@ -831,6 +1076,95 @@
 <file path=word/numbering.xml><?xml version="1.0" encoding="utf-8"?>
 <w:numbering xmlns:wpc="http://schemas.microsoft.com/office/word/2010/wordprocessingCanvas" xmlns:cx="http://schemas.microsoft.com/office/drawing/2014/chartex" xmlns:cx1="http://schemas.microsoft.com/office/drawing/2015/9/8/chartex" xmlns:cx2="http://schemas.microsoft.com/office/drawing/2015/10/21/chartex" xmlns:cx3="http://schemas.microsoft.com/office/drawing/2016/5/9/chartex" xmlns:cx4="http://schemas.microsoft.com/office/drawing/2016/5/10/chartex" xmlns:cx5="http://schemas.microsoft.com/office/drawing/2016/5/11/chartex" xmlns:cx6="http://schemas.microsoft.com/office/drawing/2016/5/12/chartex" xmlns:cx7="http://schemas.microsoft.com/office/drawing/2016/5/13/chartex" xmlns:cx8="http://schemas.microsoft.com/office/drawing/2016/5/14/chartex" xmlns:mc="http://schemas.openxmlformats.org/markup-compatibility/2006" xmlns:aink="http://schemas.microsoft.com/office/drawing/2016/ink" xmlns:am3d="http://schemas.microsoft.com/office/drawing/2017/model3d" xmlns:o="urn:schemas-microsoft-com:office:office" xmlns:oel="http://schemas.microsoft.com/office/2019/extlst" xmlns:r="http://schemas.openxmlformats.org/officeDocument/2006/relationships" xmlns:m="http://schemas.openxmlformats.org/officeDocument/2006/math" xmlns:v="urn:schemas-microsoft-com:vml" xmlns:wp14="http://schemas.microsoft.com/office/word/2010/wordprocessingDrawing" xmlns:wp="http://schemas.openxmlformats.org/drawingml/2006/wordprocessingDrawing" xmlns:w10="urn:schemas-microsoft-com:office:word" xmlns:w="http://schemas.openxmlformats.org/wordprocessingml/2006/main" xmlns:w14="http://schemas.microsoft.com/office/word/2010/wordml" xmlns:w15="http://schemas.microsoft.com/office/word/2012/wordml" xmlns:w16cex="http://schemas.microsoft.com/office/word/2018/wordml/cex" xmlns:w16cid="http://schemas.microsoft.com/office/word/2016/wordml/cid" xmlns:w16="http://schemas.microsoft.com/office/word/2018/wordml" xmlns:w16du="http://schemas.microsoft.com/office/word/2023/wordml/word16du" xmlns:w16sdtdh="http://schemas.microsoft.com/office/word/2020/wordml/sdtdatahash" xmlns:w16sdtfl="http://schemas.microsoft.com/office/word/2024/wordml/sdtformatlock" xmlns:w16se="http://schemas.microsoft.com/office/word/2015/wordml/symex" xmlns:wpg="http://schemas.microsoft.com/office/word/2010/wordprocessingGroup" xmlns:wpi="http://schemas.microsoft.com/office/word/2010/wordprocessingInk" xmlns:wne="http://schemas.microsoft.com/office/word/2006/wordml" xmlns:wps="http://schemas.microsoft.com/office/word/2010/wordprocessingShape" mc:Ignorable="w14 w15 w16se w16cid w16 w16cex w16sdtdh w16sdtfl w16du wp14">
   <w:abstractNum w:abstractNumId="0" w15:restartNumberingAfterBreak="0">
+    <w:nsid w:val="0833368A"/>
+    <w:multiLevelType w:val="hybridMultilevel"/>
+    <w:tmpl w:val="F9ACF16E"/>
+    <w:lvl w:ilvl="0" w:tplc="0592F950">
+      <w:start w:val="1"/>
+      <w:numFmt w:val="decimal"/>
+      <w:lvlText w:val="%1."/>
+      <w:lvlJc w:val="left"/>
+      <w:pPr>
+        <w:ind w:left="1080" w:hanging="360"/>
+      </w:pPr>
+      <w:rPr>
+        <w:rFonts w:hint="default"/>
+      </w:rPr>
+    </w:lvl>
+    <w:lvl w:ilvl="1" w:tplc="04090019" w:tentative="1">
+      <w:start w:val="1"/>
+      <w:numFmt w:val="lowerLetter"/>
+      <w:lvlText w:val="%2."/>
+      <w:lvlJc w:val="left"/>
+      <w:pPr>
+        <w:ind w:left="1800" w:hanging="360"/>
+      </w:pPr>
+    </w:lvl>
+    <w:lvl w:ilvl="2" w:tplc="0409001B" w:tentative="1">
+      <w:start w:val="1"/>
+      <w:numFmt w:val="lowerRoman"/>
+      <w:lvlText w:val="%3."/>
+      <w:lvlJc w:val="right"/>
+      <w:pPr>
+        <w:ind w:left="2520" w:hanging="180"/>
+      </w:pPr>
+    </w:lvl>
+    <w:lvl w:ilvl="3" w:tplc="0409000F" w:tentative="1">
+      <w:start w:val="1"/>
+      <w:numFmt w:val="decimal"/>
+      <w:lvlText w:val="%4."/>
+      <w:lvlJc w:val="left"/>
+      <w:pPr>
+        <w:ind w:left="3240" w:hanging="360"/>
+      </w:pPr>
+    </w:lvl>
+    <w:lvl w:ilvl="4" w:tplc="04090019" w:tentative="1">
+      <w:start w:val="1"/>
+      <w:numFmt w:val="lowerLetter"/>
+      <w:lvlText w:val="%5."/>
+      <w:lvlJc w:val="left"/>
+      <w:pPr>
+        <w:ind w:left="3960" w:hanging="360"/>
+      </w:pPr>
+    </w:lvl>
+    <w:lvl w:ilvl="5" w:tplc="0409001B" w:tentative="1">
+      <w:start w:val="1"/>
+      <w:numFmt w:val="lowerRoman"/>
+      <w:lvlText w:val="%6."/>
+      <w:lvlJc w:val="right"/>
+      <w:pPr>
+        <w:ind w:left="4680" w:hanging="180"/>
+      </w:pPr>
+    </w:lvl>
+    <w:lvl w:ilvl="6" w:tplc="0409000F" w:tentative="1">
+      <w:start w:val="1"/>
+      <w:numFmt w:val="decimal"/>
+      <w:lvlText w:val="%7."/>
+      <w:lvlJc w:val="left"/>
+      <w:pPr>
+        <w:ind w:left="5400" w:hanging="360"/>
+      </w:pPr>
+    </w:lvl>
+    <w:lvl w:ilvl="7" w:tplc="04090019" w:tentative="1">
+      <w:start w:val="1"/>
+      <w:numFmt w:val="lowerLetter"/>
+      <w:lvlText w:val="%8."/>
+      <w:lvlJc w:val="left"/>
+      <w:pPr>
+        <w:ind w:left="6120" w:hanging="360"/>
+      </w:pPr>
+    </w:lvl>
+    <w:lvl w:ilvl="8" w:tplc="0409001B" w:tentative="1">
+      <w:start w:val="1"/>
+      <w:numFmt w:val="lowerRoman"/>
+      <w:lvlText w:val="%9."/>
+      <w:lvlJc w:val="right"/>
+      <w:pPr>
+        <w:ind w:left="6840" w:hanging="180"/>
+      </w:pPr>
+    </w:lvl>
+  </w:abstractNum>
+  <w:abstractNum w:abstractNumId="1" w15:restartNumberingAfterBreak="0">
     <w:nsid w:val="15B74C27"/>
     <w:multiLevelType w:val="hybridMultilevel"/>
     <w:tmpl w:val="598471F0"/>
@@ -919,7 +1253,7 @@
       </w:pPr>
     </w:lvl>
   </w:abstractNum>
-  <w:abstractNum w:abstractNumId="1" w15:restartNumberingAfterBreak="0">
+  <w:abstractNum w:abstractNumId="2" w15:restartNumberingAfterBreak="0">
     <w:nsid w:val="1E8C1AB6"/>
     <w:multiLevelType w:val="hybridMultilevel"/>
     <w:tmpl w:val="A69EA13A"/>
@@ -1008,7 +1342,96 @@
       </w:pPr>
     </w:lvl>
   </w:abstractNum>
-  <w:abstractNum w:abstractNumId="2" w15:restartNumberingAfterBreak="0">
+  <w:abstractNum w:abstractNumId="3" w15:restartNumberingAfterBreak="0">
+    <w:nsid w:val="2BB44F5A"/>
+    <w:multiLevelType w:val="hybridMultilevel"/>
+    <w:tmpl w:val="1C7AF446"/>
+    <w:lvl w:ilvl="0" w:tplc="0409000F">
+      <w:start w:val="1"/>
+      <w:numFmt w:val="decimal"/>
+      <w:lvlText w:val="%1."/>
+      <w:lvlJc w:val="left"/>
+      <w:pPr>
+        <w:ind w:left="720" w:hanging="360"/>
+      </w:pPr>
+      <w:rPr>
+        <w:rFonts w:hint="default"/>
+      </w:rPr>
+    </w:lvl>
+    <w:lvl w:ilvl="1" w:tplc="04090019" w:tentative="1">
+      <w:start w:val="1"/>
+      <w:numFmt w:val="lowerLetter"/>
+      <w:lvlText w:val="%2."/>
+      <w:lvlJc w:val="left"/>
+      <w:pPr>
+        <w:ind w:left="1440" w:hanging="360"/>
+      </w:pPr>
+    </w:lvl>
+    <w:lvl w:ilvl="2" w:tplc="0409001B" w:tentative="1">
+      <w:start w:val="1"/>
+      <w:numFmt w:val="lowerRoman"/>
+      <w:lvlText w:val="%3."/>
+      <w:lvlJc w:val="right"/>
+      <w:pPr>
+        <w:ind w:left="2160" w:hanging="180"/>
+      </w:pPr>
+    </w:lvl>
+    <w:lvl w:ilvl="3" w:tplc="0409000F" w:tentative="1">
+      <w:start w:val="1"/>
+      <w:numFmt w:val="decimal"/>
+      <w:lvlText w:val="%4."/>
+      <w:lvlJc w:val="left"/>
+      <w:pPr>
+        <w:ind w:left="2880" w:hanging="360"/>
+      </w:pPr>
+    </w:lvl>
+    <w:lvl w:ilvl="4" w:tplc="04090019" w:tentative="1">
+      <w:start w:val="1"/>
+      <w:numFmt w:val="lowerLetter"/>
+      <w:lvlText w:val="%5."/>
+      <w:lvlJc w:val="left"/>
+      <w:pPr>
+        <w:ind w:left="3600" w:hanging="360"/>
+      </w:pPr>
+    </w:lvl>
+    <w:lvl w:ilvl="5" w:tplc="0409001B" w:tentative="1">
+      <w:start w:val="1"/>
+      <w:numFmt w:val="lowerRoman"/>
+      <w:lvlText w:val="%6."/>
+      <w:lvlJc w:val="right"/>
+      <w:pPr>
+        <w:ind w:left="4320" w:hanging="180"/>
+      </w:pPr>
+    </w:lvl>
+    <w:lvl w:ilvl="6" w:tplc="0409000F" w:tentative="1">
+      <w:start w:val="1"/>
+      <w:numFmt w:val="decimal"/>
+      <w:lvlText w:val="%7."/>
+      <w:lvlJc w:val="left"/>
+      <w:pPr>
+        <w:ind w:left="5040" w:hanging="360"/>
+      </w:pPr>
+    </w:lvl>
+    <w:lvl w:ilvl="7" w:tplc="04090019" w:tentative="1">
+      <w:start w:val="1"/>
+      <w:numFmt w:val="lowerLetter"/>
+      <w:lvlText w:val="%8."/>
+      <w:lvlJc w:val="left"/>
+      <w:pPr>
+        <w:ind w:left="5760" w:hanging="360"/>
+      </w:pPr>
+    </w:lvl>
+    <w:lvl w:ilvl="8" w:tplc="0409001B" w:tentative="1">
+      <w:start w:val="1"/>
+      <w:numFmt w:val="lowerRoman"/>
+      <w:lvlText w:val="%9."/>
+      <w:lvlJc w:val="right"/>
+      <w:pPr>
+        <w:ind w:left="6480" w:hanging="180"/>
+      </w:pPr>
+    </w:lvl>
+  </w:abstractNum>
+  <w:abstractNum w:abstractNumId="4" w15:restartNumberingAfterBreak="0">
     <w:nsid w:val="37852833"/>
     <w:multiLevelType w:val="hybridMultilevel"/>
     <w:tmpl w:val="94F4D4FE"/>
@@ -1097,7 +1520,96 @@
       </w:pPr>
     </w:lvl>
   </w:abstractNum>
-  <w:abstractNum w:abstractNumId="3" w15:restartNumberingAfterBreak="0">
+  <w:abstractNum w:abstractNumId="5" w15:restartNumberingAfterBreak="0">
+    <w:nsid w:val="45E521CC"/>
+    <w:multiLevelType w:val="hybridMultilevel"/>
+    <w:tmpl w:val="9934E582"/>
+    <w:lvl w:ilvl="0" w:tplc="0409000F">
+      <w:start w:val="1"/>
+      <w:numFmt w:val="decimal"/>
+      <w:lvlText w:val="%1."/>
+      <w:lvlJc w:val="left"/>
+      <w:pPr>
+        <w:ind w:left="720" w:hanging="360"/>
+      </w:pPr>
+      <w:rPr>
+        <w:rFonts w:hint="default"/>
+      </w:rPr>
+    </w:lvl>
+    <w:lvl w:ilvl="1" w:tplc="04090019" w:tentative="1">
+      <w:start w:val="1"/>
+      <w:numFmt w:val="lowerLetter"/>
+      <w:lvlText w:val="%2."/>
+      <w:lvlJc w:val="left"/>
+      <w:pPr>
+        <w:ind w:left="1440" w:hanging="360"/>
+      </w:pPr>
+    </w:lvl>
+    <w:lvl w:ilvl="2" w:tplc="0409001B" w:tentative="1">
+      <w:start w:val="1"/>
+      <w:numFmt w:val="lowerRoman"/>
+      <w:lvlText w:val="%3."/>
+      <w:lvlJc w:val="right"/>
+      <w:pPr>
+        <w:ind w:left="2160" w:hanging="180"/>
+      </w:pPr>
+    </w:lvl>
+    <w:lvl w:ilvl="3" w:tplc="0409000F" w:tentative="1">
+      <w:start w:val="1"/>
+      <w:numFmt w:val="decimal"/>
+      <w:lvlText w:val="%4."/>
+      <w:lvlJc w:val="left"/>
+      <w:pPr>
+        <w:ind w:left="2880" w:hanging="360"/>
+      </w:pPr>
+    </w:lvl>
+    <w:lvl w:ilvl="4" w:tplc="04090019" w:tentative="1">
+      <w:start w:val="1"/>
+      <w:numFmt w:val="lowerLetter"/>
+      <w:lvlText w:val="%5."/>
+      <w:lvlJc w:val="left"/>
+      <w:pPr>
+        <w:ind w:left="3600" w:hanging="360"/>
+      </w:pPr>
+    </w:lvl>
+    <w:lvl w:ilvl="5" w:tplc="0409001B" w:tentative="1">
+      <w:start w:val="1"/>
+      <w:numFmt w:val="lowerRoman"/>
+      <w:lvlText w:val="%6."/>
+      <w:lvlJc w:val="right"/>
+      <w:pPr>
+        <w:ind w:left="4320" w:hanging="180"/>
+      </w:pPr>
+    </w:lvl>
+    <w:lvl w:ilvl="6" w:tplc="0409000F" w:tentative="1">
+      <w:start w:val="1"/>
+      <w:numFmt w:val="decimal"/>
+      <w:lvlText w:val="%7."/>
+      <w:lvlJc w:val="left"/>
+      <w:pPr>
+        <w:ind w:left="5040" w:hanging="360"/>
+      </w:pPr>
+    </w:lvl>
+    <w:lvl w:ilvl="7" w:tplc="04090019" w:tentative="1">
+      <w:start w:val="1"/>
+      <w:numFmt w:val="lowerLetter"/>
+      <w:lvlText w:val="%8."/>
+      <w:lvlJc w:val="left"/>
+      <w:pPr>
+        <w:ind w:left="5760" w:hanging="360"/>
+      </w:pPr>
+    </w:lvl>
+    <w:lvl w:ilvl="8" w:tplc="0409001B" w:tentative="1">
+      <w:start w:val="1"/>
+      <w:numFmt w:val="lowerRoman"/>
+      <w:lvlText w:val="%9."/>
+      <w:lvlJc w:val="right"/>
+      <w:pPr>
+        <w:ind w:left="6480" w:hanging="180"/>
+      </w:pPr>
+    </w:lvl>
+  </w:abstractNum>
+  <w:abstractNum w:abstractNumId="6" w15:restartNumberingAfterBreak="0">
     <w:nsid w:val="547E2A16"/>
     <w:multiLevelType w:val="hybridMultilevel"/>
     <w:tmpl w:val="503221A4"/>
@@ -1187,16 +1699,25 @@
     </w:lvl>
   </w:abstractNum>
   <w:num w:numId="1" w16cid:durableId="495805213">
-    <w:abstractNumId w:val="3"/>
+    <w:abstractNumId w:val="6"/>
   </w:num>
   <w:num w:numId="2" w16cid:durableId="864563217">
+    <w:abstractNumId w:val="1"/>
+  </w:num>
+  <w:num w:numId="3" w16cid:durableId="2033726244">
+    <w:abstractNumId w:val="2"/>
+  </w:num>
+  <w:num w:numId="4" w16cid:durableId="609435763">
+    <w:abstractNumId w:val="4"/>
+  </w:num>
+  <w:num w:numId="5" w16cid:durableId="2024746173">
     <w:abstractNumId w:val="0"/>
   </w:num>
-  <w:num w:numId="3" w16cid:durableId="2033726244">
-    <w:abstractNumId w:val="1"/>
+  <w:num w:numId="6" w16cid:durableId="351037778">
+    <w:abstractNumId w:val="5"/>
   </w:num>
-  <w:num w:numId="4" w16cid:durableId="609435763">
-    <w:abstractNumId w:val="2"/>
+  <w:num w:numId="7" w16cid:durableId="935483191">
+    <w:abstractNumId w:val="3"/>
   </w:num>
 </w:numbering>
 </file>
@@ -2149,6 +2670,36 @@
       <w:shd w:val="clear" w:color="auto" w:fill="E1DFDD"/>
     </w:rPr>
   </w:style>
+  <w:style w:type="paragraph" w:styleId="HTMLPreformatted">
+    <w:name w:val="HTML Preformatted"/>
+    <w:basedOn w:val="Normal"/>
+    <w:link w:val="HTMLPreformattedChar"/>
+    <w:uiPriority w:val="99"/>
+    <w:semiHidden/>
+    <w:unhideWhenUsed/>
+    <w:rsid w:val="00DF0A89"/>
+    <w:pPr>
+      <w:spacing w:after="0" w:line="240" w:lineRule="auto"/>
+    </w:pPr>
+    <w:rPr>
+      <w:rFonts w:ascii="Consolas" w:hAnsi="Consolas"/>
+      <w:sz w:val="20"/>
+      <w:szCs w:val="20"/>
+    </w:rPr>
+  </w:style>
+  <w:style w:type="character" w:customStyle="1" w:styleId="HTMLPreformattedChar">
+    <w:name w:val="HTML Preformatted Char"/>
+    <w:basedOn w:val="DefaultParagraphFont"/>
+    <w:link w:val="HTMLPreformatted"/>
+    <w:uiPriority w:val="99"/>
+    <w:semiHidden/>
+    <w:rsid w:val="00DF0A89"/>
+    <w:rPr>
+      <w:rFonts w:ascii="Consolas" w:hAnsi="Consolas"/>
+      <w:sz w:val="20"/>
+      <w:szCs w:val="20"/>
+    </w:rPr>
+  </w:style>
 </w:styles>
 </file>
 

</xml_diff>

<commit_message>
Spring Boot - Accept User Data options
Spring Boot - Accept User Data options
</commit_message>
<xml_diff>
--- a/docs/notes/SpringBoot.docx
+++ b/docs/notes/SpringBoot.docx
@@ -1136,6 +1136,64 @@
       <w:pPr>
         <w:pStyle w:val="NoSpacing"/>
       </w:pPr>
+      <w:r>
+        <w:rPr>
+          <w:noProof/>
+        </w:rPr>
+        <w:drawing>
+          <wp:inline distT="0" distB="0" distL="0" distR="0" wp14:anchorId="5AF26602" wp14:editId="34F5910F">
+            <wp:extent cx="5937250" cy="2652395"/>
+            <wp:effectExtent l="0" t="0" r="6350" b="0"/>
+            <wp:docPr id="1547117342" name="Picture 5"/>
+            <wp:cNvGraphicFramePr>
+              <a:graphicFrameLocks xmlns:a="http://schemas.openxmlformats.org/drawingml/2006/main" noChangeAspect="1"/>
+            </wp:cNvGraphicFramePr>
+            <a:graphic xmlns:a="http://schemas.openxmlformats.org/drawingml/2006/main">
+              <a:graphicData uri="http://schemas.openxmlformats.org/drawingml/2006/picture">
+                <pic:pic xmlns:pic="http://schemas.openxmlformats.org/drawingml/2006/picture">
+                  <pic:nvPicPr>
+                    <pic:cNvPr id="0" name="Picture 5"/>
+                    <pic:cNvPicPr>
+                      <a:picLocks noChangeAspect="1" noChangeArrowheads="1"/>
+                    </pic:cNvPicPr>
+                  </pic:nvPicPr>
+                  <pic:blipFill>
+                    <a:blip r:embed="rId10" cstate="print">
+                      <a:extLst>
+                        <a:ext uri="{28A0092B-C50C-407E-A947-70E740481C1C}">
+                          <a14:useLocalDpi xmlns:a14="http://schemas.microsoft.com/office/drawing/2010/main" val="0"/>
+                        </a:ext>
+                      </a:extLst>
+                    </a:blip>
+                    <a:srcRect/>
+                    <a:stretch>
+                      <a:fillRect/>
+                    </a:stretch>
+                  </pic:blipFill>
+                  <pic:spPr bwMode="auto">
+                    <a:xfrm>
+                      <a:off x="0" y="0"/>
+                      <a:ext cx="5937250" cy="2652395"/>
+                    </a:xfrm>
+                    <a:prstGeom prst="rect">
+                      <a:avLst/>
+                    </a:prstGeom>
+                    <a:noFill/>
+                    <a:ln>
+                      <a:noFill/>
+                    </a:ln>
+                  </pic:spPr>
+                </pic:pic>
+              </a:graphicData>
+            </a:graphic>
+          </wp:inline>
+        </w:drawing>
+      </w:r>
+    </w:p>
+    <w:p>
+      <w:pPr>
+        <w:pStyle w:val="NoSpacing"/>
+      </w:pPr>
     </w:p>
     <w:p>
       <w:pPr>
@@ -1275,7 +1333,10 @@
         </w:numPr>
       </w:pPr>
       <w:r>
-        <w:t>Event KEY and VALUE pair will be called as JSON element.</w:t>
+        <w:t>Every</w:t>
+      </w:r>
+      <w:r>
+        <w:t xml:space="preserve"> KEY and VALUE pair will be called as JSON element.</w:t>
       </w:r>
     </w:p>
     <w:p>
@@ -1293,13 +1354,7 @@
         <w:t>represented</w:t>
       </w:r>
       <w:r>
-        <w:t xml:space="preserve"> as JSON Object ‘{}’ or </w:t>
-      </w:r>
-      <w:r>
-        <w:t xml:space="preserve">JSON </w:t>
-      </w:r>
-      <w:r>
-        <w:t>Array ‘[]’</w:t>
+        <w:t xml:space="preserve"> as JSON Object ‘{}’ or JSON Array ‘[]’</w:t>
       </w:r>
     </w:p>
     <w:p>
@@ -1382,10 +1437,7 @@
         <w:ind w:left="1440"/>
       </w:pPr>
       <w:r>
-        <w:t xml:space="preserve">“contacts”: </w:t>
-      </w:r>
-      <w:r>
-        <w:t xml:space="preserve">[ 99887788, 99889989, </w:t>
+        <w:t xml:space="preserve">“contacts”: [ 99887788, 99889989, </w:t>
       </w:r>
       <w:proofErr w:type="gramStart"/>
       <w:r>
@@ -1461,17 +1513,11 @@
         <w:ind w:left="720"/>
       </w:pPr>
       <w:r>
-        <w:t xml:space="preserve">[ </w:t>
-      </w:r>
-      <w:r>
-        <w:t xml:space="preserve">99887788, 99889989, </w:t>
+        <w:t xml:space="preserve">[ 99887788, 99889989, </w:t>
       </w:r>
       <w:proofErr w:type="gramStart"/>
       <w:r>
-        <w:t>8979879</w:t>
-      </w:r>
-      <w:r>
-        <w:t xml:space="preserve"> ]</w:t>
+        <w:t>8979879 ]</w:t>
       </w:r>
       <w:proofErr w:type="gramEnd"/>
       <w:r>
@@ -1488,6 +1534,485 @@
       <w:pPr>
         <w:pStyle w:val="NoSpacing"/>
       </w:pPr>
+      <w:r>
+        <w:tab/>
+      </w:r>
+    </w:p>
+    <w:p>
+      <w:pPr>
+        <w:pStyle w:val="NoSpacing"/>
+      </w:pPr>
+    </w:p>
+    <w:p>
+      <w:pPr>
+        <w:pStyle w:val="NoSpacing"/>
+      </w:pPr>
+    </w:p>
+    <w:p>
+      <w:pPr>
+        <w:pStyle w:val="NoSpacing"/>
+      </w:pPr>
+      <w:r>
+        <w:lastRenderedPageBreak/>
+        <w:tab/>
+      </w:r>
+      <w:r>
+        <w:rPr>
+          <w:noProof/>
+        </w:rPr>
+        <w:drawing>
+          <wp:inline distT="0" distB="0" distL="0" distR="0" wp14:anchorId="0F71D35E" wp14:editId="2407E0EE">
+            <wp:extent cx="5937250" cy="1681480"/>
+            <wp:effectExtent l="0" t="0" r="6350" b="0"/>
+            <wp:docPr id="164181277" name="Picture 1"/>
+            <wp:cNvGraphicFramePr>
+              <a:graphicFrameLocks xmlns:a="http://schemas.openxmlformats.org/drawingml/2006/main" noChangeAspect="1"/>
+            </wp:cNvGraphicFramePr>
+            <a:graphic xmlns:a="http://schemas.openxmlformats.org/drawingml/2006/main">
+              <a:graphicData uri="http://schemas.openxmlformats.org/drawingml/2006/picture">
+                <pic:pic xmlns:pic="http://schemas.openxmlformats.org/drawingml/2006/picture">
+                  <pic:nvPicPr>
+                    <pic:cNvPr id="0" name="Picture 1"/>
+                    <pic:cNvPicPr>
+                      <a:picLocks noChangeAspect="1" noChangeArrowheads="1"/>
+                    </pic:cNvPicPr>
+                  </pic:nvPicPr>
+                  <pic:blipFill>
+                    <a:blip r:embed="rId11">
+                      <a:extLst>
+                        <a:ext uri="{28A0092B-C50C-407E-A947-70E740481C1C}">
+                          <a14:useLocalDpi xmlns:a14="http://schemas.microsoft.com/office/drawing/2010/main" val="0"/>
+                        </a:ext>
+                      </a:extLst>
+                    </a:blip>
+                    <a:srcRect/>
+                    <a:stretch>
+                      <a:fillRect/>
+                    </a:stretch>
+                  </pic:blipFill>
+                  <pic:spPr bwMode="auto">
+                    <a:xfrm>
+                      <a:off x="0" y="0"/>
+                      <a:ext cx="5937250" cy="1681480"/>
+                    </a:xfrm>
+                    <a:prstGeom prst="rect">
+                      <a:avLst/>
+                    </a:prstGeom>
+                    <a:noFill/>
+                    <a:ln>
+                      <a:noFill/>
+                    </a:ln>
+                  </pic:spPr>
+                </pic:pic>
+              </a:graphicData>
+            </a:graphic>
+          </wp:inline>
+        </w:drawing>
+      </w:r>
+    </w:p>
+    <w:p>
+      <w:pPr>
+        <w:pStyle w:val="NoSpacing"/>
+      </w:pPr>
+    </w:p>
+    <w:p>
+      <w:pPr>
+        <w:pStyle w:val="NoSpacing"/>
+      </w:pPr>
+    </w:p>
+    <w:p>
+      <w:pPr>
+        <w:pStyle w:val="NoSpacing"/>
+      </w:pPr>
+      <w:r>
+        <w:rPr>
+          <w:noProof/>
+        </w:rPr>
+        <w:drawing>
+          <wp:inline distT="0" distB="0" distL="0" distR="0" wp14:anchorId="3096165A" wp14:editId="6BD719F5">
+            <wp:extent cx="5937250" cy="4125595"/>
+            <wp:effectExtent l="0" t="0" r="6350" b="8255"/>
+            <wp:docPr id="1105744388" name="Picture 3"/>
+            <wp:cNvGraphicFramePr>
+              <a:graphicFrameLocks xmlns:a="http://schemas.openxmlformats.org/drawingml/2006/main" noChangeAspect="1"/>
+            </wp:cNvGraphicFramePr>
+            <a:graphic xmlns:a="http://schemas.openxmlformats.org/drawingml/2006/main">
+              <a:graphicData uri="http://schemas.openxmlformats.org/drawingml/2006/picture">
+                <pic:pic xmlns:pic="http://schemas.openxmlformats.org/drawingml/2006/picture">
+                  <pic:nvPicPr>
+                    <pic:cNvPr id="0" name="Picture 3"/>
+                    <pic:cNvPicPr>
+                      <a:picLocks noChangeAspect="1" noChangeArrowheads="1"/>
+                    </pic:cNvPicPr>
+                  </pic:nvPicPr>
+                  <pic:blipFill>
+                    <a:blip r:embed="rId12">
+                      <a:extLst>
+                        <a:ext uri="{28A0092B-C50C-407E-A947-70E740481C1C}">
+                          <a14:useLocalDpi xmlns:a14="http://schemas.microsoft.com/office/drawing/2010/main" val="0"/>
+                        </a:ext>
+                      </a:extLst>
+                    </a:blip>
+                    <a:srcRect/>
+                    <a:stretch>
+                      <a:fillRect/>
+                    </a:stretch>
+                  </pic:blipFill>
+                  <pic:spPr bwMode="auto">
+                    <a:xfrm>
+                      <a:off x="0" y="0"/>
+                      <a:ext cx="5937250" cy="4125595"/>
+                    </a:xfrm>
+                    <a:prstGeom prst="rect">
+                      <a:avLst/>
+                    </a:prstGeom>
+                    <a:noFill/>
+                    <a:ln>
+                      <a:noFill/>
+                    </a:ln>
+                  </pic:spPr>
+                </pic:pic>
+              </a:graphicData>
+            </a:graphic>
+          </wp:inline>
+        </w:drawing>
+      </w:r>
+    </w:p>
+    <w:p>
+      <w:pPr>
+        <w:pStyle w:val="NoSpacing"/>
+      </w:pPr>
+    </w:p>
+    <w:p>
+      <w:pPr>
+        <w:pStyle w:val="NoSpacing"/>
+      </w:pPr>
+    </w:p>
+    <w:p>
+      <w:pPr>
+        <w:pStyle w:val="NoSpacing"/>
+      </w:pPr>
+    </w:p>
+    <w:p>
+      <w:r>
+        <w:br w:type="page"/>
+      </w:r>
+    </w:p>
+    <w:p>
+      <w:pPr>
+        <w:pStyle w:val="NoSpacing"/>
+        <w:rPr>
+          <w:b/>
+          <w:bCs/>
+          <w:u w:val="single"/>
+        </w:rPr>
+      </w:pPr>
+      <w:r>
+        <w:rPr>
+          <w:b/>
+          <w:bCs/>
+          <w:u w:val="single"/>
+        </w:rPr>
+        <w:lastRenderedPageBreak/>
+        <w:t>User Data</w:t>
+      </w:r>
+      <w:r>
+        <w:rPr>
+          <w:b/>
+          <w:bCs/>
+          <w:u w:val="single"/>
+        </w:rPr>
+        <w:t xml:space="preserve"> Inside REST API</w:t>
+      </w:r>
+    </w:p>
+    <w:p>
+      <w:pPr>
+        <w:pStyle w:val="NoSpacing"/>
+        <w:numPr>
+          <w:ilvl w:val="0"/>
+          <w:numId w:val="11"/>
+        </w:numPr>
+      </w:pPr>
+      <w:r>
+        <w:t xml:space="preserve">Using </w:t>
+      </w:r>
+      <w:r>
+        <w:rPr>
+          <w:b/>
+          <w:bCs/>
+        </w:rPr>
+        <w:t>Request Parameter</w:t>
+      </w:r>
+    </w:p>
+    <w:p>
+      <w:pPr>
+        <w:pStyle w:val="NoSpacing"/>
+        <w:numPr>
+          <w:ilvl w:val="1"/>
+          <w:numId w:val="11"/>
+        </w:numPr>
+      </w:pPr>
+      <w:r>
+        <w:t>It is use to get the data using request parameter which is added in the URL after ‘?’</w:t>
+      </w:r>
+    </w:p>
+    <w:p>
+      <w:pPr>
+        <w:pStyle w:val="NoSpacing"/>
+        <w:numPr>
+          <w:ilvl w:val="1"/>
+          <w:numId w:val="11"/>
+        </w:numPr>
+      </w:pPr>
+      <w:r>
+        <w:t>To receive the data from the request parameter</w:t>
+      </w:r>
+      <w:r>
+        <w:t>,</w:t>
+      </w:r>
+      <w:r>
+        <w:t xml:space="preserve"> in the spring boot application you </w:t>
+      </w:r>
+      <w:r>
+        <w:t>need</w:t>
+      </w:r>
+      <w:r>
+        <w:t xml:space="preserve"> to create an</w:t>
+      </w:r>
+      <w:r>
+        <w:rPr>
+          <w:b/>
+          <w:bCs/>
+        </w:rPr>
+        <w:t xml:space="preserve"> input </w:t>
+      </w:r>
+      <w:r>
+        <w:rPr>
+          <w:b/>
+          <w:bCs/>
+        </w:rPr>
+        <w:t>variable</w:t>
+      </w:r>
+      <w:r>
+        <w:t xml:space="preserve"> and annotate them using </w:t>
+      </w:r>
+      <w:r>
+        <w:rPr>
+          <w:b/>
+          <w:bCs/>
+        </w:rPr>
+        <w:t>@RequestParam annotation</w:t>
+      </w:r>
+      <w:r>
+        <w:t>.</w:t>
+      </w:r>
+      <w:r>
+        <w:br/>
+      </w:r>
+      <w:r>
+        <w:drawing>
+          <wp:inline distT="0" distB="0" distL="0" distR="0" wp14:anchorId="54E7C9F8" wp14:editId="09A1F074">
+            <wp:extent cx="3853543" cy="676429"/>
+            <wp:effectExtent l="0" t="0" r="0" b="9525"/>
+            <wp:docPr id="911034510" name="Picture 1"/>
+            <wp:cNvGraphicFramePr>
+              <a:graphicFrameLocks xmlns:a="http://schemas.openxmlformats.org/drawingml/2006/main" noChangeAspect="1"/>
+            </wp:cNvGraphicFramePr>
+            <a:graphic xmlns:a="http://schemas.openxmlformats.org/drawingml/2006/main">
+              <a:graphicData uri="http://schemas.openxmlformats.org/drawingml/2006/picture">
+                <pic:pic xmlns:pic="http://schemas.openxmlformats.org/drawingml/2006/picture">
+                  <pic:nvPicPr>
+                    <pic:cNvPr id="911034510" name=""/>
+                    <pic:cNvPicPr/>
+                  </pic:nvPicPr>
+                  <pic:blipFill>
+                    <a:blip r:embed="rId13"/>
+                    <a:stretch>
+                      <a:fillRect/>
+                    </a:stretch>
+                  </pic:blipFill>
+                  <pic:spPr>
+                    <a:xfrm>
+                      <a:off x="0" y="0"/>
+                      <a:ext cx="3905613" cy="685569"/>
+                    </a:xfrm>
+                    <a:prstGeom prst="rect">
+                      <a:avLst/>
+                    </a:prstGeom>
+                  </pic:spPr>
+                </pic:pic>
+              </a:graphicData>
+            </a:graphic>
+          </wp:inline>
+        </w:drawing>
+      </w:r>
+    </w:p>
+    <w:p>
+      <w:pPr>
+        <w:pStyle w:val="NoSpacing"/>
+        <w:ind w:left="1440"/>
+      </w:pPr>
+    </w:p>
+    <w:p>
+      <w:pPr>
+        <w:pStyle w:val="NoSpacing"/>
+        <w:numPr>
+          <w:ilvl w:val="0"/>
+          <w:numId w:val="11"/>
+        </w:numPr>
+      </w:pPr>
+      <w:r>
+        <w:t xml:space="preserve">Using </w:t>
+      </w:r>
+      <w:r>
+        <w:rPr>
+          <w:b/>
+          <w:bCs/>
+        </w:rPr>
+        <w:t>P</w:t>
+      </w:r>
+      <w:r>
+        <w:rPr>
+          <w:b/>
+          <w:bCs/>
+        </w:rPr>
+        <w:t>ath Variable</w:t>
+      </w:r>
+    </w:p>
+    <w:p>
+      <w:pPr>
+        <w:pStyle w:val="NoSpacing"/>
+        <w:numPr>
+          <w:ilvl w:val="1"/>
+          <w:numId w:val="11"/>
+        </w:numPr>
+      </w:pPr>
+      <w:r>
+        <w:t>It is use to get the user data which is a part of URL itself.</w:t>
+      </w:r>
+    </w:p>
+    <w:p>
+      <w:pPr>
+        <w:pStyle w:val="NoSpacing"/>
+        <w:numPr>
+          <w:ilvl w:val="1"/>
+          <w:numId w:val="11"/>
+        </w:numPr>
+      </w:pPr>
+      <w:r>
+        <w:t>The user data will be added dynamically inside the URL.</w:t>
+      </w:r>
+    </w:p>
+    <w:p>
+      <w:pPr>
+        <w:pStyle w:val="NoSpacing"/>
+        <w:numPr>
+          <w:ilvl w:val="1"/>
+          <w:numId w:val="11"/>
+        </w:numPr>
+      </w:pPr>
+      <w:r>
+        <w:t>To receive the data from the request parameter, in the spring boot application you need to create an</w:t>
+      </w:r>
+      <w:r>
+        <w:rPr>
+          <w:b/>
+          <w:bCs/>
+        </w:rPr>
+        <w:t xml:space="preserve"> input </w:t>
+      </w:r>
+      <w:r>
+        <w:rPr>
+          <w:b/>
+          <w:bCs/>
+        </w:rPr>
+        <w:t>variable</w:t>
+      </w:r>
+      <w:r>
+        <w:t xml:space="preserve"> and annotate them using </w:t>
+      </w:r>
+      <w:r>
+        <w:rPr>
+          <w:b/>
+          <w:bCs/>
+        </w:rPr>
+        <w:t>@</w:t>
+      </w:r>
+      <w:r>
+        <w:rPr>
+          <w:b/>
+          <w:bCs/>
+        </w:rPr>
+        <w:t>PathVariable</w:t>
+      </w:r>
+      <w:r>
+        <w:rPr>
+          <w:b/>
+          <w:bCs/>
+        </w:rPr>
+        <w:t xml:space="preserve"> annotation</w:t>
+      </w:r>
+      <w:r>
+        <w:t>.</w:t>
+      </w:r>
+      <w:r>
+        <w:br/>
+      </w:r>
+      <w:r>
+        <w:drawing>
+          <wp:inline distT="0" distB="0" distL="0" distR="0" wp14:anchorId="60483544" wp14:editId="4CCFF3EE">
+            <wp:extent cx="4134897" cy="1098663"/>
+            <wp:effectExtent l="0" t="0" r="0" b="6350"/>
+            <wp:docPr id="1187556719" name="Picture 1"/>
+            <wp:cNvGraphicFramePr>
+              <a:graphicFrameLocks xmlns:a="http://schemas.openxmlformats.org/drawingml/2006/main" noChangeAspect="1"/>
+            </wp:cNvGraphicFramePr>
+            <a:graphic xmlns:a="http://schemas.openxmlformats.org/drawingml/2006/main">
+              <a:graphicData uri="http://schemas.openxmlformats.org/drawingml/2006/picture">
+                <pic:pic xmlns:pic="http://schemas.openxmlformats.org/drawingml/2006/picture">
+                  <pic:nvPicPr>
+                    <pic:cNvPr id="1187556719" name=""/>
+                    <pic:cNvPicPr/>
+                  </pic:nvPicPr>
+                  <pic:blipFill>
+                    <a:blip r:embed="rId14"/>
+                    <a:stretch>
+                      <a:fillRect/>
+                    </a:stretch>
+                  </pic:blipFill>
+                  <pic:spPr>
+                    <a:xfrm>
+                      <a:off x="0" y="0"/>
+                      <a:ext cx="4150999" cy="1102941"/>
+                    </a:xfrm>
+                    <a:prstGeom prst="rect">
+                      <a:avLst/>
+                    </a:prstGeom>
+                  </pic:spPr>
+                </pic:pic>
+              </a:graphicData>
+            </a:graphic>
+          </wp:inline>
+        </w:drawing>
+      </w:r>
+    </w:p>
+    <w:p>
+      <w:pPr>
+        <w:pStyle w:val="NoSpacing"/>
+        <w:ind w:left="1440"/>
+      </w:pPr>
+    </w:p>
+    <w:p>
+      <w:pPr>
+        <w:pStyle w:val="NoSpacing"/>
+        <w:numPr>
+          <w:ilvl w:val="0"/>
+          <w:numId w:val="11"/>
+        </w:numPr>
+      </w:pPr>
+      <w:r>
+        <w:t xml:space="preserve">Using Request Body/JSON  </w:t>
+      </w:r>
     </w:p>
     <w:sectPr>
       <w:pgSz w:w="12240" w:h="15840"/>
@@ -1882,6 +2407,95 @@
     </w:lvl>
   </w:abstractNum>
   <w:abstractNum w:abstractNumId="4" w15:restartNumberingAfterBreak="0">
+    <w:nsid w:val="26C4702D"/>
+    <w:multiLevelType w:val="hybridMultilevel"/>
+    <w:tmpl w:val="D4A8BFB4"/>
+    <w:lvl w:ilvl="0" w:tplc="0409000F">
+      <w:start w:val="1"/>
+      <w:numFmt w:val="decimal"/>
+      <w:lvlText w:val="%1."/>
+      <w:lvlJc w:val="left"/>
+      <w:pPr>
+        <w:ind w:left="720" w:hanging="360"/>
+      </w:pPr>
+      <w:rPr>
+        <w:rFonts w:hint="default"/>
+      </w:rPr>
+    </w:lvl>
+    <w:lvl w:ilvl="1" w:tplc="04090019">
+      <w:start w:val="1"/>
+      <w:numFmt w:val="lowerLetter"/>
+      <w:lvlText w:val="%2."/>
+      <w:lvlJc w:val="left"/>
+      <w:pPr>
+        <w:ind w:left="1440" w:hanging="360"/>
+      </w:pPr>
+    </w:lvl>
+    <w:lvl w:ilvl="2" w:tplc="0409001B" w:tentative="1">
+      <w:start w:val="1"/>
+      <w:numFmt w:val="lowerRoman"/>
+      <w:lvlText w:val="%3."/>
+      <w:lvlJc w:val="right"/>
+      <w:pPr>
+        <w:ind w:left="2160" w:hanging="180"/>
+      </w:pPr>
+    </w:lvl>
+    <w:lvl w:ilvl="3" w:tplc="0409000F" w:tentative="1">
+      <w:start w:val="1"/>
+      <w:numFmt w:val="decimal"/>
+      <w:lvlText w:val="%4."/>
+      <w:lvlJc w:val="left"/>
+      <w:pPr>
+        <w:ind w:left="2880" w:hanging="360"/>
+      </w:pPr>
+    </w:lvl>
+    <w:lvl w:ilvl="4" w:tplc="04090019" w:tentative="1">
+      <w:start w:val="1"/>
+      <w:numFmt w:val="lowerLetter"/>
+      <w:lvlText w:val="%5."/>
+      <w:lvlJc w:val="left"/>
+      <w:pPr>
+        <w:ind w:left="3600" w:hanging="360"/>
+      </w:pPr>
+    </w:lvl>
+    <w:lvl w:ilvl="5" w:tplc="0409001B" w:tentative="1">
+      <w:start w:val="1"/>
+      <w:numFmt w:val="lowerRoman"/>
+      <w:lvlText w:val="%6."/>
+      <w:lvlJc w:val="right"/>
+      <w:pPr>
+        <w:ind w:left="4320" w:hanging="180"/>
+      </w:pPr>
+    </w:lvl>
+    <w:lvl w:ilvl="6" w:tplc="0409000F" w:tentative="1">
+      <w:start w:val="1"/>
+      <w:numFmt w:val="decimal"/>
+      <w:lvlText w:val="%7."/>
+      <w:lvlJc w:val="left"/>
+      <w:pPr>
+        <w:ind w:left="5040" w:hanging="360"/>
+      </w:pPr>
+    </w:lvl>
+    <w:lvl w:ilvl="7" w:tplc="04090019" w:tentative="1">
+      <w:start w:val="1"/>
+      <w:numFmt w:val="lowerLetter"/>
+      <w:lvlText w:val="%8."/>
+      <w:lvlJc w:val="left"/>
+      <w:pPr>
+        <w:ind w:left="5760" w:hanging="360"/>
+      </w:pPr>
+    </w:lvl>
+    <w:lvl w:ilvl="8" w:tplc="0409001B" w:tentative="1">
+      <w:start w:val="1"/>
+      <w:numFmt w:val="lowerRoman"/>
+      <w:lvlText w:val="%9."/>
+      <w:lvlJc w:val="right"/>
+      <w:pPr>
+        <w:ind w:left="6480" w:hanging="180"/>
+      </w:pPr>
+    </w:lvl>
+  </w:abstractNum>
+  <w:abstractNum w:abstractNumId="5" w15:restartNumberingAfterBreak="0">
     <w:nsid w:val="2BB44F5A"/>
     <w:multiLevelType w:val="hybridMultilevel"/>
     <w:tmpl w:val="1C7AF446"/>
@@ -1970,7 +2584,7 @@
       </w:pPr>
     </w:lvl>
   </w:abstractNum>
-  <w:abstractNum w:abstractNumId="5" w15:restartNumberingAfterBreak="0">
+  <w:abstractNum w:abstractNumId="6" w15:restartNumberingAfterBreak="0">
     <w:nsid w:val="37852833"/>
     <w:multiLevelType w:val="hybridMultilevel"/>
     <w:tmpl w:val="94F4D4FE"/>
@@ -2059,7 +2673,7 @@
       </w:pPr>
     </w:lvl>
   </w:abstractNum>
-  <w:abstractNum w:abstractNumId="6" w15:restartNumberingAfterBreak="0">
+  <w:abstractNum w:abstractNumId="7" w15:restartNumberingAfterBreak="0">
     <w:nsid w:val="43CD4996"/>
     <w:multiLevelType w:val="hybridMultilevel"/>
     <w:tmpl w:val="7EDE7778"/>
@@ -2172,7 +2786,7 @@
       </w:rPr>
     </w:lvl>
   </w:abstractNum>
-  <w:abstractNum w:abstractNumId="7" w15:restartNumberingAfterBreak="0">
+  <w:abstractNum w:abstractNumId="8" w15:restartNumberingAfterBreak="0">
     <w:nsid w:val="45E521CC"/>
     <w:multiLevelType w:val="hybridMultilevel"/>
     <w:tmpl w:val="9934E582"/>
@@ -2261,7 +2875,7 @@
       </w:pPr>
     </w:lvl>
   </w:abstractNum>
-  <w:abstractNum w:abstractNumId="8" w15:restartNumberingAfterBreak="0">
+  <w:abstractNum w:abstractNumId="9" w15:restartNumberingAfterBreak="0">
     <w:nsid w:val="547E2A16"/>
     <w:multiLevelType w:val="hybridMultilevel"/>
     <w:tmpl w:val="503221A4"/>
@@ -2350,7 +2964,7 @@
       </w:pPr>
     </w:lvl>
   </w:abstractNum>
-  <w:abstractNum w:abstractNumId="9" w15:restartNumberingAfterBreak="0">
+  <w:abstractNum w:abstractNumId="10" w15:restartNumberingAfterBreak="0">
     <w:nsid w:val="7A3771DF"/>
     <w:multiLevelType w:val="hybridMultilevel"/>
     <w:tmpl w:val="6EB49332"/>
@@ -2464,7 +3078,7 @@
     </w:lvl>
   </w:abstractNum>
   <w:num w:numId="1" w16cid:durableId="495805213">
-    <w:abstractNumId w:val="8"/>
+    <w:abstractNumId w:val="9"/>
   </w:num>
   <w:num w:numId="2" w16cid:durableId="864563217">
     <w:abstractNumId w:val="2"/>
@@ -2473,25 +3087,28 @@
     <w:abstractNumId w:val="3"/>
   </w:num>
   <w:num w:numId="4" w16cid:durableId="609435763">
-    <w:abstractNumId w:val="5"/>
+    <w:abstractNumId w:val="6"/>
   </w:num>
   <w:num w:numId="5" w16cid:durableId="2024746173">
     <w:abstractNumId w:val="1"/>
   </w:num>
   <w:num w:numId="6" w16cid:durableId="351037778">
-    <w:abstractNumId w:val="7"/>
+    <w:abstractNumId w:val="8"/>
   </w:num>
   <w:num w:numId="7" w16cid:durableId="935483191">
-    <w:abstractNumId w:val="4"/>
+    <w:abstractNumId w:val="5"/>
   </w:num>
   <w:num w:numId="8" w16cid:durableId="917715738">
     <w:abstractNumId w:val="0"/>
   </w:num>
   <w:num w:numId="9" w16cid:durableId="1232037809">
-    <w:abstractNumId w:val="6"/>
+    <w:abstractNumId w:val="7"/>
   </w:num>
   <w:num w:numId="10" w16cid:durableId="944968717">
-    <w:abstractNumId w:val="9"/>
+    <w:abstractNumId w:val="10"/>
+  </w:num>
+  <w:num w:numId="11" w16cid:durableId="931939304">
+    <w:abstractNumId w:val="4"/>
   </w:num>
 </w:numbering>
 </file>

</xml_diff>

<commit_message>
ways to pass the User Data from Request REST API
ways to pass the User Data from Request REST API
</commit_message>
<xml_diff>
--- a/docs/notes/SpringBoot.docx
+++ b/docs/notes/SpringBoot.docx
@@ -1141,7 +1141,7 @@
           <w:noProof/>
         </w:rPr>
         <w:drawing>
-          <wp:inline distT="0" distB="0" distL="0" distR="0" wp14:anchorId="5AF26602" wp14:editId="34F5910F">
+          <wp:inline distT="0" distB="0" distL="0" distR="0" wp14:anchorId="5AF26602" wp14:editId="2A1EC58A">
             <wp:extent cx="5937250" cy="2652395"/>
             <wp:effectExtent l="0" t="0" r="6350" b="0"/>
             <wp:docPr id="1547117342" name="Picture 5"/>
@@ -1810,6 +1810,9 @@
         <w:br/>
       </w:r>
       <w:r>
+        <w:rPr>
+          <w:noProof/>
+        </w:rPr>
         <w:drawing>
           <wp:inline distT="0" distB="0" distL="0" distR="0" wp14:anchorId="54E7C9F8" wp14:editId="09A1F074">
             <wp:extent cx="3853543" cy="676429"/>
@@ -1959,6 +1962,9 @@
         <w:br/>
       </w:r>
       <w:r>
+        <w:rPr>
+          <w:noProof/>
+        </w:rPr>
         <w:drawing>
           <wp:inline distT="0" distB="0" distL="0" distR="0" wp14:anchorId="60483544" wp14:editId="4CCFF3EE">
             <wp:extent cx="4134897" cy="1098663"/>
@@ -2014,6 +2020,539 @@
         <w:t xml:space="preserve">Using Request Body/JSON  </w:t>
       </w:r>
     </w:p>
+    <w:p>
+      <w:r>
+        <w:br w:type="page"/>
+      </w:r>
+    </w:p>
+    <w:p>
+      <w:pPr>
+        <w:pStyle w:val="NoSpacing"/>
+      </w:pPr>
+      <w:r>
+        <w:lastRenderedPageBreak/>
+        <w:t>HTTP methods for REST API</w:t>
+      </w:r>
+    </w:p>
+    <w:p>
+      <w:pPr>
+        <w:pStyle w:val="NoSpacing"/>
+        <w:numPr>
+          <w:ilvl w:val="0"/>
+          <w:numId w:val="12"/>
+        </w:numPr>
+      </w:pPr>
+      <w:r>
+        <w:t>GET</w:t>
+      </w:r>
+    </w:p>
+    <w:p>
+      <w:pPr>
+        <w:pStyle w:val="NoSpacing"/>
+        <w:numPr>
+          <w:ilvl w:val="1"/>
+          <w:numId w:val="12"/>
+        </w:numPr>
+      </w:pPr>
+      <w:r>
+        <w:t xml:space="preserve">GET methos is recommended to </w:t>
+      </w:r>
+      <w:r>
+        <w:rPr>
+          <w:b/>
+          <w:bCs/>
+        </w:rPr>
+        <w:t>get/retrieve the records</w:t>
+      </w:r>
+      <w:r>
+        <w:t xml:space="preserve"> from the backend application. </w:t>
+      </w:r>
+    </w:p>
+    <w:p>
+      <w:pPr>
+        <w:pStyle w:val="NoSpacing"/>
+        <w:numPr>
+          <w:ilvl w:val="1"/>
+          <w:numId w:val="12"/>
+        </w:numPr>
+      </w:pPr>
+      <w:r>
+        <w:t>To support the GET HTTP method you need to use @GetMapping</w:t>
+      </w:r>
+      <w:r>
+        <w:t xml:space="preserve"> annotation in spring boot.</w:t>
+      </w:r>
+    </w:p>
+    <w:p>
+      <w:pPr>
+        <w:pStyle w:val="NoSpacing"/>
+        <w:numPr>
+          <w:ilvl w:val="1"/>
+          <w:numId w:val="12"/>
+        </w:numPr>
+      </w:pPr>
+      <w:r>
+        <w:t>GET method is a</w:t>
+      </w:r>
+      <w:r>
+        <w:t>n</w:t>
+      </w:r>
+      <w:r>
+        <w:t xml:space="preserve"> </w:t>
+      </w:r>
+      <w:r>
+        <w:rPr>
+          <w:b/>
+          <w:bCs/>
+        </w:rPr>
+        <w:t>Idempotent method</w:t>
+      </w:r>
+      <w:r>
+        <w:t>.</w:t>
+      </w:r>
+      <w:r>
+        <w:t xml:space="preserve"> If you execute the same request multiple times you will get a</w:t>
+      </w:r>
+      <w:r>
+        <w:t>n</w:t>
+      </w:r>
+      <w:r>
+        <w:t xml:space="preserve"> exactly same response.</w:t>
+      </w:r>
+    </w:p>
+    <w:p>
+      <w:pPr>
+        <w:pStyle w:val="NoSpacing"/>
+        <w:numPr>
+          <w:ilvl w:val="0"/>
+          <w:numId w:val="12"/>
+        </w:numPr>
+      </w:pPr>
+      <w:r>
+        <w:t>POST</w:t>
+      </w:r>
+    </w:p>
+    <w:p>
+      <w:pPr>
+        <w:pStyle w:val="NoSpacing"/>
+        <w:numPr>
+          <w:ilvl w:val="1"/>
+          <w:numId w:val="12"/>
+        </w:numPr>
+      </w:pPr>
+      <w:r>
+        <w:t xml:space="preserve">POST method is use to create a </w:t>
+      </w:r>
+      <w:r>
+        <w:rPr>
+          <w:b/>
+          <w:bCs/>
+        </w:rPr>
+        <w:t>new record</w:t>
+      </w:r>
+      <w:r>
+        <w:t xml:space="preserve"> at the backend application.</w:t>
+      </w:r>
+    </w:p>
+    <w:p>
+      <w:pPr>
+        <w:pStyle w:val="NoSpacing"/>
+        <w:numPr>
+          <w:ilvl w:val="1"/>
+          <w:numId w:val="12"/>
+        </w:numPr>
+      </w:pPr>
+      <w:r>
+        <w:t xml:space="preserve">To support the POST methos you </w:t>
+      </w:r>
+      <w:r>
+        <w:t>need</w:t>
+      </w:r>
+      <w:r>
+        <w:t xml:space="preserve"> to use @Postmapping annotation.</w:t>
+      </w:r>
+    </w:p>
+    <w:p>
+      <w:pPr>
+        <w:pStyle w:val="NoSpacing"/>
+        <w:numPr>
+          <w:ilvl w:val="1"/>
+          <w:numId w:val="12"/>
+        </w:numPr>
+      </w:pPr>
+      <w:r>
+        <w:t xml:space="preserve"> </w:t>
+      </w:r>
+      <w:r>
+        <w:t>POST method</w:t>
+      </w:r>
+      <w:r>
+        <w:t xml:space="preserve"> is a </w:t>
+      </w:r>
+      <w:r>
+        <w:rPr>
+          <w:b/>
+          <w:bCs/>
+        </w:rPr>
+        <w:t>non-</w:t>
+      </w:r>
+      <w:r>
+        <w:rPr>
+          <w:b/>
+          <w:bCs/>
+        </w:rPr>
+        <w:t>Idempotent method</w:t>
+      </w:r>
+      <w:r>
+        <w:t xml:space="preserve">. If you execute the same request multiple times you will get </w:t>
+      </w:r>
+      <w:r>
+        <w:t xml:space="preserve">a different </w:t>
+      </w:r>
+      <w:r>
+        <w:t>response</w:t>
+      </w:r>
+      <w:r>
+        <w:t xml:space="preserve"> (it will create a new entry always)</w:t>
+      </w:r>
+      <w:r>
+        <w:t>.</w:t>
+      </w:r>
+    </w:p>
+    <w:p>
+      <w:pPr>
+        <w:pStyle w:val="NoSpacing"/>
+        <w:numPr>
+          <w:ilvl w:val="0"/>
+          <w:numId w:val="12"/>
+        </w:numPr>
+      </w:pPr>
+      <w:r>
+        <w:t>PUT</w:t>
+      </w:r>
+    </w:p>
+    <w:p>
+      <w:pPr>
+        <w:pStyle w:val="NoSpacing"/>
+        <w:numPr>
+          <w:ilvl w:val="1"/>
+          <w:numId w:val="12"/>
+        </w:numPr>
+      </w:pPr>
+      <w:r>
+        <w:t>PUT</w:t>
+      </w:r>
+      <w:r>
+        <w:t xml:space="preserve"> methos is recommended to </w:t>
+      </w:r>
+      <w:proofErr w:type="gramStart"/>
+      <w:r>
+        <w:rPr>
+          <w:b/>
+          <w:bCs/>
+        </w:rPr>
+        <w:t>update</w:t>
+      </w:r>
+      <w:r>
+        <w:rPr>
+          <w:b/>
+          <w:bCs/>
+        </w:rPr>
+        <w:t>(</w:t>
+      </w:r>
+      <w:proofErr w:type="gramEnd"/>
+      <w:r>
+        <w:rPr>
+          <w:b/>
+          <w:bCs/>
+        </w:rPr>
+        <w:t>all data)</w:t>
+      </w:r>
+      <w:r>
+        <w:rPr>
+          <w:b/>
+          <w:bCs/>
+        </w:rPr>
+        <w:t xml:space="preserve"> the</w:t>
+      </w:r>
+      <w:r>
+        <w:rPr>
+          <w:b/>
+          <w:bCs/>
+        </w:rPr>
+        <w:t xml:space="preserve"> records</w:t>
+      </w:r>
+      <w:r>
+        <w:t xml:space="preserve"> with all values</w:t>
+      </w:r>
+      <w:r>
+        <w:t xml:space="preserve"> from the backend application. </w:t>
+      </w:r>
+    </w:p>
+    <w:p>
+      <w:pPr>
+        <w:pStyle w:val="NoSpacing"/>
+        <w:numPr>
+          <w:ilvl w:val="1"/>
+          <w:numId w:val="12"/>
+        </w:numPr>
+      </w:pPr>
+      <w:r>
+        <w:t xml:space="preserve">To support the </w:t>
+      </w:r>
+      <w:r>
+        <w:t>PUT</w:t>
+      </w:r>
+      <w:r>
+        <w:t xml:space="preserve"> HTTP method you need to use @</w:t>
+      </w:r>
+      <w:r>
+        <w:t>Put</w:t>
+      </w:r>
+      <w:r>
+        <w:t>Mapping annotation in spring boot.</w:t>
+      </w:r>
+    </w:p>
+    <w:p>
+      <w:pPr>
+        <w:pStyle w:val="NoSpacing"/>
+        <w:numPr>
+          <w:ilvl w:val="1"/>
+          <w:numId w:val="12"/>
+        </w:numPr>
+      </w:pPr>
+      <w:r>
+        <w:t>PUT</w:t>
+      </w:r>
+      <w:r>
+        <w:t xml:space="preserve"> method is an </w:t>
+      </w:r>
+      <w:r>
+        <w:rPr>
+          <w:b/>
+          <w:bCs/>
+        </w:rPr>
+        <w:t>Idempotent method</w:t>
+      </w:r>
+      <w:r>
+        <w:t>. If you execute the same request multiple times you will get an exactly same response.</w:t>
+      </w:r>
+    </w:p>
+    <w:p>
+      <w:pPr>
+        <w:pStyle w:val="NoSpacing"/>
+        <w:numPr>
+          <w:ilvl w:val="0"/>
+          <w:numId w:val="12"/>
+        </w:numPr>
+      </w:pPr>
+      <w:r>
+        <w:t>DELETE</w:t>
+      </w:r>
+    </w:p>
+    <w:p>
+      <w:pPr>
+        <w:pStyle w:val="NoSpacing"/>
+        <w:numPr>
+          <w:ilvl w:val="1"/>
+          <w:numId w:val="12"/>
+        </w:numPr>
+      </w:pPr>
+      <w:r>
+        <w:t>DELETE</w:t>
+      </w:r>
+      <w:r>
+        <w:t xml:space="preserve"> methos is recommended to </w:t>
+      </w:r>
+      <w:r>
+        <w:rPr>
+          <w:b/>
+          <w:bCs/>
+        </w:rPr>
+        <w:t>delete</w:t>
+      </w:r>
+      <w:r>
+        <w:rPr>
+          <w:b/>
+          <w:bCs/>
+        </w:rPr>
+        <w:t xml:space="preserve"> the records</w:t>
+      </w:r>
+      <w:r>
+        <w:t xml:space="preserve"> from the backend application. </w:t>
+      </w:r>
+    </w:p>
+    <w:p>
+      <w:pPr>
+        <w:pStyle w:val="NoSpacing"/>
+        <w:numPr>
+          <w:ilvl w:val="1"/>
+          <w:numId w:val="12"/>
+        </w:numPr>
+      </w:pPr>
+      <w:r>
+        <w:t xml:space="preserve">To support the </w:t>
+      </w:r>
+      <w:r>
+        <w:t>DELETE</w:t>
+      </w:r>
+      <w:r>
+        <w:t xml:space="preserve"> HTTP </w:t>
+      </w:r>
+      <w:r>
+        <w:t>method,</w:t>
+      </w:r>
+      <w:r>
+        <w:t xml:space="preserve"> you need to use @</w:t>
+      </w:r>
+      <w:r>
+        <w:t>Delete</w:t>
+      </w:r>
+      <w:r>
+        <w:t>Mapping annotation in spring boot.</w:t>
+      </w:r>
+    </w:p>
+    <w:p>
+      <w:pPr>
+        <w:pStyle w:val="NoSpacing"/>
+        <w:numPr>
+          <w:ilvl w:val="1"/>
+          <w:numId w:val="12"/>
+        </w:numPr>
+      </w:pPr>
+      <w:r>
+        <w:t>DELETE</w:t>
+      </w:r>
+      <w:r>
+        <w:t xml:space="preserve"> method is an </w:t>
+      </w:r>
+      <w:r>
+        <w:rPr>
+          <w:b/>
+          <w:bCs/>
+        </w:rPr>
+        <w:t>Idempotent method</w:t>
+      </w:r>
+      <w:r>
+        <w:t>. If you execute the same request multiple times you will get an exactly same response.</w:t>
+      </w:r>
+    </w:p>
+    <w:p>
+      <w:pPr>
+        <w:pStyle w:val="NoSpacing"/>
+        <w:numPr>
+          <w:ilvl w:val="0"/>
+          <w:numId w:val="12"/>
+        </w:numPr>
+      </w:pPr>
+      <w:r>
+        <w:t>PATCH</w:t>
+      </w:r>
+    </w:p>
+    <w:p>
+      <w:pPr>
+        <w:pStyle w:val="NoSpacing"/>
+        <w:numPr>
+          <w:ilvl w:val="1"/>
+          <w:numId w:val="12"/>
+        </w:numPr>
+      </w:pPr>
+      <w:r>
+        <w:t>PATCH</w:t>
+      </w:r>
+      <w:r>
+        <w:t xml:space="preserve"> methos is recommended to </w:t>
+      </w:r>
+      <w:r>
+        <w:rPr>
+          <w:b/>
+          <w:bCs/>
+        </w:rPr>
+        <w:t>partial</w:t>
+      </w:r>
+      <w:r>
+        <w:rPr>
+          <w:b/>
+          <w:bCs/>
+        </w:rPr>
+        <w:t xml:space="preserve"> </w:t>
+      </w:r>
+      <w:r>
+        <w:rPr>
+          <w:b/>
+          <w:bCs/>
+        </w:rPr>
+        <w:t xml:space="preserve">data </w:t>
+      </w:r>
+      <w:proofErr w:type="spellStart"/>
+      <w:r>
+        <w:rPr>
+          <w:b/>
+          <w:bCs/>
+        </w:rPr>
+        <w:t>updation</w:t>
+      </w:r>
+      <w:proofErr w:type="spellEnd"/>
+      <w:r>
+        <w:rPr>
+          <w:b/>
+          <w:bCs/>
+        </w:rPr>
+        <w:t xml:space="preserve"> </w:t>
+      </w:r>
+      <w:r>
+        <w:t xml:space="preserve">from the backend application. </w:t>
+      </w:r>
+    </w:p>
+    <w:p>
+      <w:pPr>
+        <w:pStyle w:val="NoSpacing"/>
+        <w:numPr>
+          <w:ilvl w:val="1"/>
+          <w:numId w:val="12"/>
+        </w:numPr>
+      </w:pPr>
+      <w:r>
+        <w:t xml:space="preserve">To support the </w:t>
+      </w:r>
+      <w:r>
+        <w:t>PATCH</w:t>
+      </w:r>
+      <w:r>
+        <w:t xml:space="preserve"> HTTP method, you need to use @</w:t>
+      </w:r>
+      <w:r>
+        <w:t>Patch</w:t>
+      </w:r>
+      <w:r>
+        <w:t>Mapping annotation in spring boot.</w:t>
+      </w:r>
+    </w:p>
+    <w:p>
+      <w:pPr>
+        <w:pStyle w:val="NoSpacing"/>
+        <w:numPr>
+          <w:ilvl w:val="1"/>
+          <w:numId w:val="12"/>
+        </w:numPr>
+      </w:pPr>
+      <w:r>
+        <w:t>PATCH</w:t>
+      </w:r>
+      <w:r>
+        <w:t xml:space="preserve"> method is an </w:t>
+      </w:r>
+      <w:r>
+        <w:rPr>
+          <w:b/>
+          <w:bCs/>
+        </w:rPr>
+        <w:t>Idempotent method</w:t>
+      </w:r>
+      <w:r>
+        <w:t>. If you execute the same request multiple times you will get an exactly same response.</w:t>
+      </w:r>
+    </w:p>
     <w:sectPr>
       <w:pgSz w:w="12240" w:h="15840"/>
       <w:pgMar w:top="1440" w:right="1440" w:bottom="1440" w:left="1440" w:header="720" w:footer="720" w:gutter="0"/>
@@ -2585,6 +3124,92 @@
     </w:lvl>
   </w:abstractNum>
   <w:abstractNum w:abstractNumId="6" w15:restartNumberingAfterBreak="0">
+    <w:nsid w:val="32A3639C"/>
+    <w:multiLevelType w:val="hybridMultilevel"/>
+    <w:tmpl w:val="623C09F4"/>
+    <w:lvl w:ilvl="0" w:tplc="0409000F">
+      <w:start w:val="1"/>
+      <w:numFmt w:val="decimal"/>
+      <w:lvlText w:val="%1."/>
+      <w:lvlJc w:val="left"/>
+      <w:pPr>
+        <w:ind w:left="720" w:hanging="360"/>
+      </w:pPr>
+    </w:lvl>
+    <w:lvl w:ilvl="1" w:tplc="04090019">
+      <w:start w:val="1"/>
+      <w:numFmt w:val="lowerLetter"/>
+      <w:lvlText w:val="%2."/>
+      <w:lvlJc w:val="left"/>
+      <w:pPr>
+        <w:ind w:left="1440" w:hanging="360"/>
+      </w:pPr>
+    </w:lvl>
+    <w:lvl w:ilvl="2" w:tplc="0409001B" w:tentative="1">
+      <w:start w:val="1"/>
+      <w:numFmt w:val="lowerRoman"/>
+      <w:lvlText w:val="%3."/>
+      <w:lvlJc w:val="right"/>
+      <w:pPr>
+        <w:ind w:left="2160" w:hanging="180"/>
+      </w:pPr>
+    </w:lvl>
+    <w:lvl w:ilvl="3" w:tplc="0409000F" w:tentative="1">
+      <w:start w:val="1"/>
+      <w:numFmt w:val="decimal"/>
+      <w:lvlText w:val="%4."/>
+      <w:lvlJc w:val="left"/>
+      <w:pPr>
+        <w:ind w:left="2880" w:hanging="360"/>
+      </w:pPr>
+    </w:lvl>
+    <w:lvl w:ilvl="4" w:tplc="04090019" w:tentative="1">
+      <w:start w:val="1"/>
+      <w:numFmt w:val="lowerLetter"/>
+      <w:lvlText w:val="%5."/>
+      <w:lvlJc w:val="left"/>
+      <w:pPr>
+        <w:ind w:left="3600" w:hanging="360"/>
+      </w:pPr>
+    </w:lvl>
+    <w:lvl w:ilvl="5" w:tplc="0409001B" w:tentative="1">
+      <w:start w:val="1"/>
+      <w:numFmt w:val="lowerRoman"/>
+      <w:lvlText w:val="%6."/>
+      <w:lvlJc w:val="right"/>
+      <w:pPr>
+        <w:ind w:left="4320" w:hanging="180"/>
+      </w:pPr>
+    </w:lvl>
+    <w:lvl w:ilvl="6" w:tplc="0409000F" w:tentative="1">
+      <w:start w:val="1"/>
+      <w:numFmt w:val="decimal"/>
+      <w:lvlText w:val="%7."/>
+      <w:lvlJc w:val="left"/>
+      <w:pPr>
+        <w:ind w:left="5040" w:hanging="360"/>
+      </w:pPr>
+    </w:lvl>
+    <w:lvl w:ilvl="7" w:tplc="04090019" w:tentative="1">
+      <w:start w:val="1"/>
+      <w:numFmt w:val="lowerLetter"/>
+      <w:lvlText w:val="%8."/>
+      <w:lvlJc w:val="left"/>
+      <w:pPr>
+        <w:ind w:left="5760" w:hanging="360"/>
+      </w:pPr>
+    </w:lvl>
+    <w:lvl w:ilvl="8" w:tplc="0409001B" w:tentative="1">
+      <w:start w:val="1"/>
+      <w:numFmt w:val="lowerRoman"/>
+      <w:lvlText w:val="%9."/>
+      <w:lvlJc w:val="right"/>
+      <w:pPr>
+        <w:ind w:left="6480" w:hanging="180"/>
+      </w:pPr>
+    </w:lvl>
+  </w:abstractNum>
+  <w:abstractNum w:abstractNumId="7" w15:restartNumberingAfterBreak="0">
     <w:nsid w:val="37852833"/>
     <w:multiLevelType w:val="hybridMultilevel"/>
     <w:tmpl w:val="94F4D4FE"/>
@@ -2673,7 +3298,7 @@
       </w:pPr>
     </w:lvl>
   </w:abstractNum>
-  <w:abstractNum w:abstractNumId="7" w15:restartNumberingAfterBreak="0">
+  <w:abstractNum w:abstractNumId="8" w15:restartNumberingAfterBreak="0">
     <w:nsid w:val="43CD4996"/>
     <w:multiLevelType w:val="hybridMultilevel"/>
     <w:tmpl w:val="7EDE7778"/>
@@ -2786,7 +3411,7 @@
       </w:rPr>
     </w:lvl>
   </w:abstractNum>
-  <w:abstractNum w:abstractNumId="8" w15:restartNumberingAfterBreak="0">
+  <w:abstractNum w:abstractNumId="9" w15:restartNumberingAfterBreak="0">
     <w:nsid w:val="45E521CC"/>
     <w:multiLevelType w:val="hybridMultilevel"/>
     <w:tmpl w:val="9934E582"/>
@@ -2875,7 +3500,7 @@
       </w:pPr>
     </w:lvl>
   </w:abstractNum>
-  <w:abstractNum w:abstractNumId="9" w15:restartNumberingAfterBreak="0">
+  <w:abstractNum w:abstractNumId="10" w15:restartNumberingAfterBreak="0">
     <w:nsid w:val="547E2A16"/>
     <w:multiLevelType w:val="hybridMultilevel"/>
     <w:tmpl w:val="503221A4"/>
@@ -2964,7 +3589,7 @@
       </w:pPr>
     </w:lvl>
   </w:abstractNum>
-  <w:abstractNum w:abstractNumId="10" w15:restartNumberingAfterBreak="0">
+  <w:abstractNum w:abstractNumId="11" w15:restartNumberingAfterBreak="0">
     <w:nsid w:val="7A3771DF"/>
     <w:multiLevelType w:val="hybridMultilevel"/>
     <w:tmpl w:val="6EB49332"/>
@@ -3078,7 +3703,7 @@
     </w:lvl>
   </w:abstractNum>
   <w:num w:numId="1" w16cid:durableId="495805213">
-    <w:abstractNumId w:val="9"/>
+    <w:abstractNumId w:val="10"/>
   </w:num>
   <w:num w:numId="2" w16cid:durableId="864563217">
     <w:abstractNumId w:val="2"/>
@@ -3087,13 +3712,13 @@
     <w:abstractNumId w:val="3"/>
   </w:num>
   <w:num w:numId="4" w16cid:durableId="609435763">
-    <w:abstractNumId w:val="6"/>
+    <w:abstractNumId w:val="7"/>
   </w:num>
   <w:num w:numId="5" w16cid:durableId="2024746173">
     <w:abstractNumId w:val="1"/>
   </w:num>
   <w:num w:numId="6" w16cid:durableId="351037778">
-    <w:abstractNumId w:val="8"/>
+    <w:abstractNumId w:val="9"/>
   </w:num>
   <w:num w:numId="7" w16cid:durableId="935483191">
     <w:abstractNumId w:val="5"/>
@@ -3102,13 +3727,16 @@
     <w:abstractNumId w:val="0"/>
   </w:num>
   <w:num w:numId="9" w16cid:durableId="1232037809">
-    <w:abstractNumId w:val="7"/>
+    <w:abstractNumId w:val="8"/>
   </w:num>
   <w:num w:numId="10" w16cid:durableId="944968717">
-    <w:abstractNumId w:val="10"/>
+    <w:abstractNumId w:val="11"/>
   </w:num>
   <w:num w:numId="11" w16cid:durableId="931939304">
     <w:abstractNumId w:val="4"/>
+  </w:num>
+  <w:num w:numId="12" w16cid:durableId="208957174">
+    <w:abstractNumId w:val="6"/>
   </w:num>
 </w:numbering>
 </file>

</xml_diff>

<commit_message>
REST API: Get, Post, Put, patch, Delete
REST API: Get, Post, Put, patch, Delete
</commit_message>
<xml_diff>
--- a/docs/notes/SpringBoot.docx
+++ b/docs/notes/SpringBoot.docx
@@ -27,15 +27,7 @@
         </w:numPr>
       </w:pPr>
       <w:r>
-        <w:t xml:space="preserve">Spring is a </w:t>
-      </w:r>
-      <w:proofErr w:type="gramStart"/>
-      <w:r>
-        <w:t>java based</w:t>
-      </w:r>
-      <w:proofErr w:type="gramEnd"/>
-      <w:r>
-        <w:t xml:space="preserve"> framework.</w:t>
+        <w:t>Spring is a java based framework.</w:t>
       </w:r>
     </w:p>
     <w:p>
@@ -86,13 +78,8 @@
         <w:t xml:space="preserve"> server</w:t>
       </w:r>
       <w:r>
-        <w:t xml:space="preserve">, embedded </w:t>
-      </w:r>
-      <w:proofErr w:type="spellStart"/>
-      <w:r>
-        <w:t>kafka</w:t>
-      </w:r>
-      <w:proofErr w:type="spellEnd"/>
+        <w:t>, embedded kafka</w:t>
+      </w:r>
       <w:r>
         <w:t xml:space="preserve"> internally. </w:t>
       </w:r>
@@ -760,11 +747,9 @@
           <w:numId w:val="4"/>
         </w:numPr>
       </w:pPr>
-      <w:proofErr w:type="spellStart"/>
       <w:r>
         <w:t>Autowire</w:t>
       </w:r>
-      <w:proofErr w:type="spellEnd"/>
     </w:p>
     <w:p>
       <w:pPr>
@@ -876,15 +861,7 @@
         <w:t>This is the default scope. Here, Spring creates an object of bean class at the application start up and there will one object of bean per container.</w:t>
       </w:r>
       <w:r>
-        <w:t xml:space="preserve"> This scope will be used for a core </w:t>
-      </w:r>
-      <w:proofErr w:type="gramStart"/>
-      <w:r>
-        <w:t>applications</w:t>
-      </w:r>
-      <w:proofErr w:type="gramEnd"/>
-      <w:r>
-        <w:t>.</w:t>
+        <w:t xml:space="preserve"> This scope will be used for a core applications.</w:t>
       </w:r>
     </w:p>
     <w:p>
@@ -907,15 +884,7 @@
         <w:t xml:space="preserve">In this scope multiple objects of the bean class will be created and objects gets created whenever user request to the container. </w:t>
       </w:r>
       <w:r>
-        <w:t xml:space="preserve">This scope will be used for a core </w:t>
-      </w:r>
-      <w:proofErr w:type="gramStart"/>
-      <w:r>
-        <w:t>applications</w:t>
-      </w:r>
-      <w:proofErr w:type="gramEnd"/>
-      <w:r>
-        <w:t>.</w:t>
+        <w:t>This scope will be used for a core applications.</w:t>
       </w:r>
     </w:p>
     <w:p>
@@ -964,15 +933,7 @@
         <w:t>b</w:t>
       </w:r>
       <w:r>
-        <w:t xml:space="preserve">e created for per </w:t>
-      </w:r>
-      <w:proofErr w:type="spellStart"/>
-      <w:r>
-        <w:t>HttpSession</w:t>
-      </w:r>
-      <w:proofErr w:type="spellEnd"/>
-      <w:r>
-        <w:t>.</w:t>
+        <w:t>e created for per HttpSession.</w:t>
       </w:r>
       <w:r>
         <w:t xml:space="preserve"> </w:t>
@@ -989,7 +950,6 @@
           <w:numId w:val="6"/>
         </w:numPr>
       </w:pPr>
-      <w:proofErr w:type="spellStart"/>
       <w:r>
         <w:rPr>
           <w:b/>
@@ -997,7 +957,6 @@
         </w:rPr>
         <w:t>GlobalSession</w:t>
       </w:r>
-      <w:proofErr w:type="spellEnd"/>
       <w:r>
         <w:br/>
         <w:t>In this case one object will be created in an application.</w:t>
@@ -1141,7 +1100,7 @@
           <w:noProof/>
         </w:rPr>
         <w:drawing>
-          <wp:inline distT="0" distB="0" distL="0" distR="0" wp14:anchorId="5AF26602" wp14:editId="2A1EC58A">
+          <wp:inline distT="0" distB="0" distL="0" distR="0" wp14:anchorId="5AF26602" wp14:editId="38F9CFB7">
             <wp:extent cx="5937250" cy="2652395"/>
             <wp:effectExtent l="0" t="0" r="6350" b="0"/>
             <wp:docPr id="1547117342" name="Picture 5"/>
@@ -1382,15 +1341,7 @@
         <w:ind w:left="1440"/>
       </w:pPr>
       <w:r>
-        <w:t>“name”</w:t>
-      </w:r>
-      <w:proofErr w:type="gramStart"/>
-      <w:r>
-        <w:t>: ”ABC</w:t>
-      </w:r>
-      <w:proofErr w:type="gramEnd"/>
-      <w:r>
-        <w:t>”,</w:t>
+        <w:t>“name”: ”ABC”,</w:t>
       </w:r>
     </w:p>
     <w:p>
@@ -1417,15 +1368,7 @@
         <w:ind w:left="1440"/>
       </w:pPr>
       <w:r>
-        <w:t>“</w:t>
-      </w:r>
-      <w:proofErr w:type="spellStart"/>
-      <w:r>
-        <w:t>isActive</w:t>
-      </w:r>
-      <w:proofErr w:type="spellEnd"/>
-      <w:r>
-        <w:t>”: true</w:t>
+        <w:t>“isActive”: true</w:t>
       </w:r>
       <w:r>
         <w:t>,</w:t>
@@ -1437,13 +1380,8 @@
         <w:ind w:left="1440"/>
       </w:pPr>
       <w:r>
-        <w:t xml:space="preserve">“contacts”: [ 99887788, 99889989, </w:t>
-      </w:r>
-      <w:proofErr w:type="gramStart"/>
-      <w:r>
-        <w:t>8979879 ]</w:t>
-      </w:r>
-      <w:proofErr w:type="gramEnd"/>
+        <w:t>“contacts”: [ 99887788, 99889989, 8979879 ]</w:t>
+      </w:r>
     </w:p>
     <w:p>
       <w:pPr>
@@ -1469,34 +1407,8 @@
         <w:br/>
       </w:r>
       <w:r>
-        <w:t>[ “</w:t>
-      </w:r>
-      <w:proofErr w:type="spellStart"/>
-      <w:r>
-        <w:t>Abc</w:t>
-      </w:r>
-      <w:proofErr w:type="spellEnd"/>
-      <w:r>
-        <w:t>”</w:t>
-      </w:r>
-      <w:proofErr w:type="gramStart"/>
-      <w:r>
-        <w:t>,”</w:t>
-      </w:r>
-      <w:proofErr w:type="spellStart"/>
-      <w:r>
-        <w:t>Xyz</w:t>
-      </w:r>
-      <w:proofErr w:type="spellEnd"/>
-      <w:proofErr w:type="gramEnd"/>
-      <w:r>
-        <w:t>”</w:t>
-      </w:r>
-      <w:proofErr w:type="gramStart"/>
-      <w:r>
-        <w:t>,”LMN” ]</w:t>
-      </w:r>
-      <w:proofErr w:type="gramEnd"/>
+        <w:t>[ “Abc”,”Xyz”,”LMN” ]</w:t>
+      </w:r>
       <w:r>
         <w:t xml:space="preserve">  </w:t>
       </w:r>
@@ -1513,13 +1425,8 @@
         <w:ind w:left="720"/>
       </w:pPr>
       <w:r>
-        <w:t xml:space="preserve">[ 99887788, 99889989, </w:t>
-      </w:r>
-      <w:proofErr w:type="gramStart"/>
-      <w:r>
-        <w:t>8979879 ]</w:t>
-      </w:r>
-      <w:proofErr w:type="gramEnd"/>
+        <w:t>[ 99887788, 99889989, 8979879 ]</w:t>
+      </w:r>
       <w:r>
         <w:t xml:space="preserve"> </w:t>
       </w:r>
@@ -2017,7 +1924,59 @@
         </w:numPr>
       </w:pPr>
       <w:r>
-        <w:t xml:space="preserve">Using Request Body/JSON  </w:t>
+        <w:t xml:space="preserve">Using </w:t>
+      </w:r>
+      <w:r>
+        <w:rPr>
+          <w:b/>
+          <w:bCs/>
+        </w:rPr>
+        <w:t>Request Body/JSON</w:t>
+      </w:r>
+      <w:r>
+        <w:t xml:space="preserve">  </w:t>
+      </w:r>
+    </w:p>
+    <w:p>
+      <w:pPr>
+        <w:pStyle w:val="NoSpacing"/>
+        <w:numPr>
+          <w:ilvl w:val="1"/>
+          <w:numId w:val="11"/>
+        </w:numPr>
+      </w:pPr>
+      <w:r>
+        <w:t>It is use to get the user details from the request Body in JSON form.</w:t>
+      </w:r>
+    </w:p>
+    <w:p>
+      <w:pPr>
+        <w:pStyle w:val="NoSpacing"/>
+        <w:numPr>
+          <w:ilvl w:val="1"/>
+          <w:numId w:val="11"/>
+        </w:numPr>
+      </w:pPr>
+      <w:r>
+        <w:t>To receive a data in the spring boot application, you needs to create a java class which private fields and getter setter.</w:t>
+      </w:r>
+    </w:p>
+    <w:p>
+      <w:pPr>
+        <w:pStyle w:val="NoSpacing"/>
+        <w:numPr>
+          <w:ilvl w:val="1"/>
+          <w:numId w:val="11"/>
+        </w:numPr>
+      </w:pPr>
+      <w:r>
+        <w:t>Create a reference of the java class as method input parameter in the controller and annotate it with @RequestB</w:t>
+      </w:r>
+      <w:r>
+        <w:t>o</w:t>
+      </w:r>
+      <w:r>
+        <w:t xml:space="preserve">dy </w:t>
       </w:r>
     </w:p>
     <w:p>
@@ -2169,7 +2128,13 @@
         <w:t>need</w:t>
       </w:r>
       <w:r>
-        <w:t xml:space="preserve"> to use @Postmapping annotation.</w:t>
+        <w:t xml:space="preserve"> to use @Post</w:t>
+      </w:r>
+      <w:r>
+        <w:t>M</w:t>
+      </w:r>
+      <w:r>
+        <w:t>apping annotation.</w:t>
       </w:r>
     </w:p>
     <w:p>
@@ -2204,19 +2169,7 @@
         <w:t>Idempotent method</w:t>
       </w:r>
       <w:r>
-        <w:t xml:space="preserve">. If you execute the same request multiple times you will get </w:t>
-      </w:r>
-      <w:r>
-        <w:t xml:space="preserve">a different </w:t>
-      </w:r>
-      <w:r>
-        <w:t>response</w:t>
-      </w:r>
-      <w:r>
-        <w:t xml:space="preserve"> (it will create a new entry always)</w:t>
-      </w:r>
-      <w:r>
-        <w:t>.</w:t>
+        <w:t>. If you execute the same request multiple times you will get a different response (it will create a new entry always).</w:t>
       </w:r>
     </w:p>
     <w:p>
@@ -2240,12 +2193,8 @@
         </w:numPr>
       </w:pPr>
       <w:r>
-        <w:t>PUT</w:t>
-      </w:r>
-      <w:r>
-        <w:t xml:space="preserve"> methos is recommended to </w:t>
-      </w:r>
-      <w:proofErr w:type="gramStart"/>
+        <w:t xml:space="preserve">PUT methos is recommended to </w:t>
+      </w:r>
       <w:r>
         <w:rPr>
           <w:b/>
@@ -2258,32 +2207,101 @@
           <w:b/>
           <w:bCs/>
         </w:rPr>
-        <w:t>(</w:t>
-      </w:r>
-      <w:proofErr w:type="gramEnd"/>
+        <w:t>(all data)</w:t>
+      </w:r>
       <w:r>
         <w:rPr>
           <w:b/>
           <w:bCs/>
         </w:rPr>
-        <w:t>all data)</w:t>
+        <w:t xml:space="preserve"> the records</w:t>
+      </w:r>
+      <w:r>
+        <w:t xml:space="preserve"> with all values from the backend application. </w:t>
+      </w:r>
+    </w:p>
+    <w:p>
+      <w:pPr>
+        <w:pStyle w:val="NoSpacing"/>
+        <w:numPr>
+          <w:ilvl w:val="1"/>
+          <w:numId w:val="12"/>
+        </w:numPr>
+      </w:pPr>
+      <w:r>
+        <w:t xml:space="preserve">To support the </w:t>
+      </w:r>
+      <w:r>
+        <w:t>PUT</w:t>
+      </w:r>
+      <w:r>
+        <w:t xml:space="preserve"> HTTP method you need to use @</w:t>
+      </w:r>
+      <w:r>
+        <w:t>Put</w:t>
+      </w:r>
+      <w:r>
+        <w:t>Mapping annotation in spring boot.</w:t>
+      </w:r>
+    </w:p>
+    <w:p>
+      <w:pPr>
+        <w:pStyle w:val="NoSpacing"/>
+        <w:numPr>
+          <w:ilvl w:val="1"/>
+          <w:numId w:val="12"/>
+        </w:numPr>
+      </w:pPr>
+      <w:r>
+        <w:t xml:space="preserve">PUT method is an </w:t>
       </w:r>
       <w:r>
         <w:rPr>
           <w:b/>
           <w:bCs/>
         </w:rPr>
-        <w:t xml:space="preserve"> the</w:t>
+        <w:t>Idempotent method</w:t>
+      </w:r>
+      <w:r>
+        <w:t>. If you execute the same request multiple times you will get an exactly same response.</w:t>
+      </w:r>
+    </w:p>
+    <w:p>
+      <w:pPr>
+        <w:pStyle w:val="NoSpacing"/>
+        <w:numPr>
+          <w:ilvl w:val="0"/>
+          <w:numId w:val="12"/>
+        </w:numPr>
+      </w:pPr>
+      <w:r>
+        <w:t>DELETE</w:t>
+      </w:r>
+    </w:p>
+    <w:p>
+      <w:pPr>
+        <w:pStyle w:val="NoSpacing"/>
+        <w:numPr>
+          <w:ilvl w:val="1"/>
+          <w:numId w:val="12"/>
+        </w:numPr>
+      </w:pPr>
+      <w:r>
+        <w:t xml:space="preserve">DELETE methos is recommended to </w:t>
       </w:r>
       <w:r>
         <w:rPr>
           <w:b/>
           <w:bCs/>
         </w:rPr>
-        <w:t xml:space="preserve"> records</w:t>
-      </w:r>
-      <w:r>
-        <w:t xml:space="preserve"> with all values</w:t>
+        <w:t>delete</w:t>
+      </w:r>
+      <w:r>
+        <w:rPr>
+          <w:b/>
+          <w:bCs/>
+        </w:rPr>
+        <w:t xml:space="preserve"> the records</w:t>
       </w:r>
       <w:r>
         <w:t xml:space="preserve"> from the backend application. </w:t>
@@ -2298,19 +2316,13 @@
         </w:numPr>
       </w:pPr>
       <w:r>
-        <w:t xml:space="preserve">To support the </w:t>
-      </w:r>
-      <w:r>
-        <w:t>PUT</w:t>
-      </w:r>
-      <w:r>
-        <w:t xml:space="preserve"> HTTP method you need to use @</w:t>
-      </w:r>
-      <w:r>
-        <w:t>Put</w:t>
-      </w:r>
-      <w:r>
-        <w:t>Mapping annotation in spring boot.</w:t>
+        <w:t xml:space="preserve">To support the DELETE HTTP </w:t>
+      </w:r>
+      <w:r>
+        <w:t>method,</w:t>
+      </w:r>
+      <w:r>
+        <w:t xml:space="preserve"> you need to use @DeleteMapping annotation in spring boot.</w:t>
       </w:r>
     </w:p>
     <w:p>
@@ -2322,7 +2334,7 @@
         </w:numPr>
       </w:pPr>
       <w:r>
-        <w:t>PUT</w:t>
+        <w:t>DELETE</w:t>
       </w:r>
       <w:r>
         <w:t xml:space="preserve"> method is an </w:t>
@@ -2347,7 +2359,7 @@
         </w:numPr>
       </w:pPr>
       <w:r>
-        <w:t>DELETE</w:t>
+        <w:t>PATCH</w:t>
       </w:r>
     </w:p>
     <w:p>
@@ -2359,7 +2371,7 @@
         </w:numPr>
       </w:pPr>
       <w:r>
-        <w:t>DELETE</w:t>
+        <w:t>PATCH</w:t>
       </w:r>
       <w:r>
         <w:t xml:space="preserve"> methos is recommended to </w:t>
@@ -2369,136 +2381,21 @@
           <w:b/>
           <w:bCs/>
         </w:rPr>
-        <w:t>delete</w:t>
+        <w:t>partial</w:t>
       </w:r>
       <w:r>
         <w:rPr>
           <w:b/>
           <w:bCs/>
         </w:rPr>
-        <w:t xml:space="preserve"> the records</w:t>
-      </w:r>
-      <w:r>
-        <w:t xml:space="preserve"> from the backend application. </w:t>
-      </w:r>
-    </w:p>
-    <w:p>
-      <w:pPr>
-        <w:pStyle w:val="NoSpacing"/>
-        <w:numPr>
-          <w:ilvl w:val="1"/>
-          <w:numId w:val="12"/>
-        </w:numPr>
-      </w:pPr>
-      <w:r>
-        <w:t xml:space="preserve">To support the </w:t>
-      </w:r>
-      <w:r>
-        <w:t>DELETE</w:t>
-      </w:r>
-      <w:r>
-        <w:t xml:space="preserve"> HTTP </w:t>
-      </w:r>
-      <w:r>
-        <w:t>method,</w:t>
-      </w:r>
-      <w:r>
-        <w:t xml:space="preserve"> you need to use @</w:t>
-      </w:r>
-      <w:r>
-        <w:t>Delete</w:t>
-      </w:r>
-      <w:r>
-        <w:t>Mapping annotation in spring boot.</w:t>
-      </w:r>
-    </w:p>
-    <w:p>
-      <w:pPr>
-        <w:pStyle w:val="NoSpacing"/>
-        <w:numPr>
-          <w:ilvl w:val="1"/>
-          <w:numId w:val="12"/>
-        </w:numPr>
-      </w:pPr>
-      <w:r>
-        <w:t>DELETE</w:t>
-      </w:r>
-      <w:r>
-        <w:t xml:space="preserve"> method is an </w:t>
+        <w:t xml:space="preserve"> </w:t>
       </w:r>
       <w:r>
         <w:rPr>
           <w:b/>
           <w:bCs/>
         </w:rPr>
-        <w:t>Idempotent method</w:t>
-      </w:r>
-      <w:r>
-        <w:t>. If you execute the same request multiple times you will get an exactly same response.</w:t>
-      </w:r>
-    </w:p>
-    <w:p>
-      <w:pPr>
-        <w:pStyle w:val="NoSpacing"/>
-        <w:numPr>
-          <w:ilvl w:val="0"/>
-          <w:numId w:val="12"/>
-        </w:numPr>
-      </w:pPr>
-      <w:r>
-        <w:t>PATCH</w:t>
-      </w:r>
-    </w:p>
-    <w:p>
-      <w:pPr>
-        <w:pStyle w:val="NoSpacing"/>
-        <w:numPr>
-          <w:ilvl w:val="1"/>
-          <w:numId w:val="12"/>
-        </w:numPr>
-      </w:pPr>
-      <w:r>
-        <w:t>PATCH</w:t>
-      </w:r>
-      <w:r>
-        <w:t xml:space="preserve"> methos is recommended to </w:t>
-      </w:r>
-      <w:r>
-        <w:rPr>
-          <w:b/>
-          <w:bCs/>
-        </w:rPr>
-        <w:t>partial</w:t>
-      </w:r>
-      <w:r>
-        <w:rPr>
-          <w:b/>
-          <w:bCs/>
-        </w:rPr>
-        <w:t xml:space="preserve"> </w:t>
-      </w:r>
-      <w:r>
-        <w:rPr>
-          <w:b/>
-          <w:bCs/>
-        </w:rPr>
-        <w:t xml:space="preserve">data </w:t>
-      </w:r>
-      <w:proofErr w:type="spellStart"/>
-      <w:r>
-        <w:rPr>
-          <w:b/>
-          <w:bCs/>
-        </w:rPr>
-        <w:t>updation</w:t>
-      </w:r>
-      <w:proofErr w:type="spellEnd"/>
-      <w:r>
-        <w:rPr>
-          <w:b/>
-          <w:bCs/>
-        </w:rPr>
-        <w:t xml:space="preserve"> </w:t>
+        <w:t xml:space="preserve">data updation </w:t>
       </w:r>
       <w:r>
         <w:t xml:space="preserve">from the backend application. </w:t>

</xml_diff>

<commit_message>
JPA Entity Class Annotations
JPA Entity Class Annotations
</commit_message>
<xml_diff>
--- a/docs/notes/SpringBoot.docx
+++ b/docs/notes/SpringBoot.docx
@@ -27,7 +27,15 @@
         </w:numPr>
       </w:pPr>
       <w:r>
-        <w:t>Spring is a java based framework.</w:t>
+        <w:t xml:space="preserve">Spring is a </w:t>
+      </w:r>
+      <w:proofErr w:type="gramStart"/>
+      <w:r>
+        <w:t>java based</w:t>
+      </w:r>
+      <w:proofErr w:type="gramEnd"/>
+      <w:r>
+        <w:t xml:space="preserve"> framework.</w:t>
       </w:r>
     </w:p>
     <w:p>
@@ -78,8 +86,13 @@
         <w:t xml:space="preserve"> server</w:t>
       </w:r>
       <w:r>
-        <w:t>, embedded kafka</w:t>
-      </w:r>
+        <w:t xml:space="preserve">, embedded </w:t>
+      </w:r>
+      <w:proofErr w:type="spellStart"/>
+      <w:r>
+        <w:t>kafka</w:t>
+      </w:r>
+      <w:proofErr w:type="spellEnd"/>
       <w:r>
         <w:t xml:space="preserve"> internally. </w:t>
       </w:r>
@@ -160,6 +173,9 @@
       </w:pPr>
       <w:r>
         <w:t>Spring ORM</w:t>
+      </w:r>
+      <w:r>
+        <w:t>/JPA</w:t>
       </w:r>
     </w:p>
     <w:p>
@@ -747,9 +763,11 @@
           <w:numId w:val="4"/>
         </w:numPr>
       </w:pPr>
+      <w:proofErr w:type="spellStart"/>
       <w:r>
         <w:t>Autowire</w:t>
       </w:r>
+      <w:proofErr w:type="spellEnd"/>
     </w:p>
     <w:p>
       <w:pPr>
@@ -861,7 +879,15 @@
         <w:t>This is the default scope. Here, Spring creates an object of bean class at the application start up and there will one object of bean per container.</w:t>
       </w:r>
       <w:r>
-        <w:t xml:space="preserve"> This scope will be used for a core applications.</w:t>
+        <w:t xml:space="preserve"> This scope will be used for a core </w:t>
+      </w:r>
+      <w:proofErr w:type="gramStart"/>
+      <w:r>
+        <w:t>applications</w:t>
+      </w:r>
+      <w:proofErr w:type="gramEnd"/>
+      <w:r>
+        <w:t>.</w:t>
       </w:r>
     </w:p>
     <w:p>
@@ -884,7 +910,15 @@
         <w:t xml:space="preserve">In this scope multiple objects of the bean class will be created and objects gets created whenever user request to the container. </w:t>
       </w:r>
       <w:r>
-        <w:t>This scope will be used for a core applications.</w:t>
+        <w:t xml:space="preserve">This scope will be used for a core </w:t>
+      </w:r>
+      <w:proofErr w:type="gramStart"/>
+      <w:r>
+        <w:t>applications</w:t>
+      </w:r>
+      <w:proofErr w:type="gramEnd"/>
+      <w:r>
+        <w:t>.</w:t>
       </w:r>
     </w:p>
     <w:p>
@@ -933,7 +967,15 @@
         <w:t>b</w:t>
       </w:r>
       <w:r>
-        <w:t>e created for per HttpSession.</w:t>
+        <w:t xml:space="preserve">e created for per </w:t>
+      </w:r>
+      <w:proofErr w:type="spellStart"/>
+      <w:r>
+        <w:t>HttpSession</w:t>
+      </w:r>
+      <w:proofErr w:type="spellEnd"/>
+      <w:r>
+        <w:t>.</w:t>
       </w:r>
       <w:r>
         <w:t xml:space="preserve"> </w:t>
@@ -950,6 +992,7 @@
           <w:numId w:val="6"/>
         </w:numPr>
       </w:pPr>
+      <w:proofErr w:type="spellStart"/>
       <w:r>
         <w:rPr>
           <w:b/>
@@ -957,6 +1000,7 @@
         </w:rPr>
         <w:t>GlobalSession</w:t>
       </w:r>
+      <w:proofErr w:type="spellEnd"/>
       <w:r>
         <w:br/>
         <w:t>In this case one object will be created in an application.</w:t>
@@ -1077,7 +1121,23 @@
         <w:ind w:left="720"/>
       </w:pPr>
       <w:r>
-        <w:t xml:space="preserve">REST API are use to establish the communication between multiple application which are build on a </w:t>
+        <w:t xml:space="preserve">REST API are </w:t>
+      </w:r>
+      <w:proofErr w:type="spellStart"/>
+      <w:r>
+        <w:t>use</w:t>
+      </w:r>
+      <w:proofErr w:type="spellEnd"/>
+      <w:r>
+        <w:t xml:space="preserve"> to establish the communication between multiple application which are </w:t>
+      </w:r>
+      <w:proofErr w:type="spellStart"/>
+      <w:r>
+        <w:t>build</w:t>
+      </w:r>
+      <w:proofErr w:type="spellEnd"/>
+      <w:r>
+        <w:t xml:space="preserve"> on a </w:t>
       </w:r>
       <w:r>
         <w:t>different language</w:t>
@@ -1100,7 +1160,7 @@
           <w:noProof/>
         </w:rPr>
         <w:drawing>
-          <wp:inline distT="0" distB="0" distL="0" distR="0" wp14:anchorId="5AF26602" wp14:editId="66C65774">
+          <wp:inline distT="0" distB="0" distL="0" distR="0" wp14:anchorId="5AF26602" wp14:editId="5F60B015">
             <wp:extent cx="5937250" cy="2652395"/>
             <wp:effectExtent l="0" t="0" r="6350" b="0"/>
             <wp:docPr id="1547117342" name="Picture 5"/>
@@ -1341,7 +1401,15 @@
         <w:ind w:left="1440"/>
       </w:pPr>
       <w:r>
-        <w:t>“name”: ”ABC”,</w:t>
+        <w:t>“name”</w:t>
+      </w:r>
+      <w:proofErr w:type="gramStart"/>
+      <w:r>
+        <w:t>: ”ABC</w:t>
+      </w:r>
+      <w:proofErr w:type="gramEnd"/>
+      <w:r>
+        <w:t>”,</w:t>
       </w:r>
     </w:p>
     <w:p>
@@ -1368,7 +1436,15 @@
         <w:ind w:left="1440"/>
       </w:pPr>
       <w:r>
-        <w:t>“isActive”: true</w:t>
+        <w:t>“</w:t>
+      </w:r>
+      <w:proofErr w:type="spellStart"/>
+      <w:r>
+        <w:t>isActive</w:t>
+      </w:r>
+      <w:proofErr w:type="spellEnd"/>
+      <w:r>
+        <w:t>”: true</w:t>
       </w:r>
       <w:r>
         <w:t>,</w:t>
@@ -1380,8 +1456,13 @@
         <w:ind w:left="1440"/>
       </w:pPr>
       <w:r>
-        <w:t>“contacts”: [ 99887788, 99889989, 8979879 ]</w:t>
-      </w:r>
+        <w:t xml:space="preserve">“contacts”: [ 99887788, 99889989, </w:t>
+      </w:r>
+      <w:proofErr w:type="gramStart"/>
+      <w:r>
+        <w:t>8979879 ]</w:t>
+      </w:r>
+      <w:proofErr w:type="gramEnd"/>
     </w:p>
     <w:p>
       <w:pPr>
@@ -1407,8 +1488,34 @@
         <w:br/>
       </w:r>
       <w:r>
-        <w:t>[ “Abc”,”Xyz”,”LMN” ]</w:t>
-      </w:r>
+        <w:t>[ “</w:t>
+      </w:r>
+      <w:proofErr w:type="spellStart"/>
+      <w:r>
+        <w:t>Abc</w:t>
+      </w:r>
+      <w:proofErr w:type="spellEnd"/>
+      <w:r>
+        <w:t>”</w:t>
+      </w:r>
+      <w:proofErr w:type="gramStart"/>
+      <w:r>
+        <w:t>,”</w:t>
+      </w:r>
+      <w:proofErr w:type="spellStart"/>
+      <w:r>
+        <w:t>Xyz</w:t>
+      </w:r>
+      <w:proofErr w:type="spellEnd"/>
+      <w:proofErr w:type="gramEnd"/>
+      <w:r>
+        <w:t>”</w:t>
+      </w:r>
+      <w:proofErr w:type="gramStart"/>
+      <w:r>
+        <w:t>,”LMN” ]</w:t>
+      </w:r>
+      <w:proofErr w:type="gramEnd"/>
       <w:r>
         <w:t xml:space="preserve">  </w:t>
       </w:r>
@@ -1425,8 +1532,13 @@
         <w:ind w:left="720"/>
       </w:pPr>
       <w:r>
-        <w:t>[ 99887788, 99889989, 8979879 ]</w:t>
-      </w:r>
+        <w:t xml:space="preserve">[ 99887788, 99889989, </w:t>
+      </w:r>
+      <w:proofErr w:type="gramStart"/>
+      <w:r>
+        <w:t>8979879 ]</w:t>
+      </w:r>
+      <w:proofErr w:type="gramEnd"/>
       <w:r>
         <w:t xml:space="preserve"> </w:t>
       </w:r>
@@ -1958,7 +2070,15 @@
         </w:numPr>
       </w:pPr>
       <w:r>
-        <w:t>To receive a data in the spring boot application, you needs to create a java class which private fields and getter setter.</w:t>
+        <w:t xml:space="preserve">To receive a data in the spring boot application, you </w:t>
+      </w:r>
+      <w:proofErr w:type="gramStart"/>
+      <w:r>
+        <w:t>needs</w:t>
+      </w:r>
+      <w:proofErr w:type="gramEnd"/>
+      <w:r>
+        <w:t xml:space="preserve"> to create a java class which private fields and getter setter.</w:t>
       </w:r>
     </w:p>
     <w:p>
@@ -2195,6 +2315,7 @@
       <w:r>
         <w:t xml:space="preserve">PUT methos is recommended to </w:t>
       </w:r>
+      <w:proofErr w:type="gramStart"/>
       <w:r>
         <w:rPr>
           <w:b/>
@@ -2207,13 +2328,21 @@
           <w:b/>
           <w:bCs/>
         </w:rPr>
-        <w:t>(all data)</w:t>
-      </w:r>
+        <w:t>(</w:t>
+      </w:r>
+      <w:proofErr w:type="gramEnd"/>
       <w:r>
         <w:rPr>
           <w:b/>
           <w:bCs/>
         </w:rPr>
+        <w:t>all data)</w:t>
+      </w:r>
+      <w:r>
+        <w:rPr>
+          <w:b/>
+          <w:bCs/>
+        </w:rPr>
         <w:t xml:space="preserve"> the records</w:t>
       </w:r>
       <w:r>
@@ -2395,7 +2524,23 @@
           <w:b/>
           <w:bCs/>
         </w:rPr>
-        <w:t xml:space="preserve">data updation </w:t>
+        <w:t xml:space="preserve">data </w:t>
+      </w:r>
+      <w:proofErr w:type="spellStart"/>
+      <w:r>
+        <w:rPr>
+          <w:b/>
+          <w:bCs/>
+        </w:rPr>
+        <w:t>updation</w:t>
+      </w:r>
+      <w:proofErr w:type="spellEnd"/>
+      <w:r>
+        <w:rPr>
+          <w:b/>
+          <w:bCs/>
+        </w:rPr>
+        <w:t xml:space="preserve"> </w:t>
       </w:r>
       <w:r>
         <w:t xml:space="preserve">from the backend application. </w:t>
@@ -2674,13 +2819,7 @@
         </w:numPr>
       </w:pPr>
       <w:r>
-        <w:t>Hibernate also supports the Caching. P</w:t>
-      </w:r>
-      <w:r>
-        <w:t>rimary</w:t>
-      </w:r>
-      <w:r>
-        <w:t xml:space="preserve"> cache provided by default by hibernate and you can also enable secondary cache using hibernate. </w:t>
+        <w:t xml:space="preserve">Hibernate also supports the Caching. Primary cache provided by default by hibernate and you can also enable secondary cache using hibernate. </w:t>
       </w:r>
     </w:p>
     <w:p>
@@ -2738,6 +2877,9 @@
         <w:pStyle w:val="NoSpacing"/>
       </w:pPr>
       <w:r>
+        <w:rPr>
+          <w:noProof/>
+        </w:rPr>
         <w:drawing>
           <wp:inline distT="0" distB="0" distL="0" distR="0" wp14:anchorId="66830D99" wp14:editId="14C139F8">
             <wp:extent cx="4946625" cy="2449002"/>
@@ -2790,7 +2932,7 @@
         </w:rPr>
         <w:lastRenderedPageBreak/>
         <w:drawing>
-          <wp:inline distT="0" distB="0" distL="0" distR="0" wp14:anchorId="3F879861" wp14:editId="2BFA3346">
+          <wp:inline distT="0" distB="0" distL="0" distR="0" wp14:anchorId="3F879861" wp14:editId="6F77BB7D">
             <wp:extent cx="5943600" cy="2146935"/>
             <wp:effectExtent l="0" t="0" r="0" b="5715"/>
             <wp:docPr id="646182114" name="Picture 2"/>

</xml_diff>

<commit_message>
Query Execution using Predefine function keywords
Query Execution using Predefine function keywords
</commit_message>
<xml_diff>
--- a/docs/notes/SpringBoot.docx
+++ b/docs/notes/SpringBoot.docx
@@ -1160,7 +1160,7 @@
           <w:noProof/>
         </w:rPr>
         <w:drawing>
-          <wp:inline distT="0" distB="0" distL="0" distR="0" wp14:anchorId="5AF26602" wp14:editId="5F60B015">
+          <wp:inline distT="0" distB="0" distL="0" distR="0" wp14:anchorId="5AF26602" wp14:editId="11969423">
             <wp:extent cx="5937250" cy="2652395"/>
             <wp:effectExtent l="0" t="0" r="6350" b="0"/>
             <wp:docPr id="1547117342" name="Picture 5"/>
@@ -2932,7 +2932,7 @@
         </w:rPr>
         <w:lastRenderedPageBreak/>
         <w:drawing>
-          <wp:inline distT="0" distB="0" distL="0" distR="0" wp14:anchorId="3F879861" wp14:editId="6F77BB7D">
+          <wp:inline distT="0" distB="0" distL="0" distR="0" wp14:anchorId="3F879861" wp14:editId="45456092">
             <wp:extent cx="5943600" cy="2146935"/>
             <wp:effectExtent l="0" t="0" r="0" b="5715"/>
             <wp:docPr id="646182114" name="Picture 2"/>
@@ -2981,6 +2981,306 @@
         </w:drawing>
       </w:r>
     </w:p>
+    <w:p>
+      <w:pPr>
+        <w:pStyle w:val="NoSpacing"/>
+      </w:pPr>
+    </w:p>
+    <w:p>
+      <w:pPr>
+        <w:pStyle w:val="NoSpacing"/>
+      </w:pPr>
+    </w:p>
+    <w:p>
+      <w:pPr>
+        <w:pStyle w:val="NoSpacing"/>
+      </w:pPr>
+    </w:p>
+    <w:p>
+      <w:pPr>
+        <w:pStyle w:val="NoSpacing"/>
+      </w:pPr>
+      <w:r>
+        <w:t>Perform Database Operations</w:t>
+      </w:r>
+    </w:p>
+    <w:p>
+      <w:pPr>
+        <w:pStyle w:val="NoSpacing"/>
+        <w:numPr>
+          <w:ilvl w:val="0"/>
+          <w:numId w:val="14"/>
+        </w:numPr>
+      </w:pPr>
+      <w:r>
+        <w:t>You can perform the database operations using 3 ways</w:t>
+      </w:r>
+    </w:p>
+    <w:p>
+      <w:pPr>
+        <w:pStyle w:val="NoSpacing"/>
+        <w:numPr>
+          <w:ilvl w:val="0"/>
+          <w:numId w:val="14"/>
+        </w:numPr>
+      </w:pPr>
+      <w:r>
+        <w:t>To get the JPA options you need to create a Repository.</w:t>
+      </w:r>
+    </w:p>
+    <w:p>
+      <w:pPr>
+        <w:pStyle w:val="NoSpacing"/>
+        <w:numPr>
+          <w:ilvl w:val="1"/>
+          <w:numId w:val="14"/>
+        </w:numPr>
+      </w:pPr>
+      <w:r>
+        <w:t>Using a predefine APIs (functions)</w:t>
+      </w:r>
+    </w:p>
+    <w:p>
+      <w:pPr>
+        <w:pStyle w:val="NoSpacing"/>
+        <w:numPr>
+          <w:ilvl w:val="2"/>
+          <w:numId w:val="14"/>
+        </w:numPr>
+      </w:pPr>
+      <w:r>
+        <w:t>Here Spring provides multiple function to get the query and execute it.</w:t>
+      </w:r>
+    </w:p>
+    <w:p>
+      <w:pPr>
+        <w:pStyle w:val="NoSpacing"/>
+        <w:numPr>
+          <w:ilvl w:val="2"/>
+          <w:numId w:val="14"/>
+        </w:numPr>
+      </w:pPr>
+      <w:r>
+        <w:t xml:space="preserve">The methos such as save, </w:t>
+      </w:r>
+      <w:proofErr w:type="spellStart"/>
+      <w:r>
+        <w:t>findAll</w:t>
+      </w:r>
+      <w:proofErr w:type="spellEnd"/>
+      <w:r>
+        <w:t xml:space="preserve">, </w:t>
+      </w:r>
+      <w:proofErr w:type="spellStart"/>
+      <w:r>
+        <w:t>FindById</w:t>
+      </w:r>
+      <w:proofErr w:type="spellEnd"/>
+      <w:r>
+        <w:t xml:space="preserve">, </w:t>
+      </w:r>
+      <w:proofErr w:type="spellStart"/>
+      <w:r>
+        <w:t>deleteById</w:t>
+      </w:r>
+      <w:proofErr w:type="spellEnd"/>
+      <w:r>
+        <w:t xml:space="preserve">, </w:t>
+      </w:r>
+      <w:proofErr w:type="spellStart"/>
+      <w:r>
+        <w:t>deleteAll</w:t>
+      </w:r>
+      <w:proofErr w:type="spellEnd"/>
+    </w:p>
+    <w:p>
+      <w:pPr>
+        <w:pStyle w:val="NoSpacing"/>
+        <w:numPr>
+          <w:ilvl w:val="2"/>
+          <w:numId w:val="14"/>
+        </w:numPr>
+      </w:pPr>
+      <w:r>
+        <w:t>This option you can use to perform all the basic DB operations and the operations based on Primary key column.</w:t>
+      </w:r>
+    </w:p>
+    <w:p>
+      <w:pPr>
+        <w:pStyle w:val="NoSpacing"/>
+        <w:numPr>
+          <w:ilvl w:val="1"/>
+          <w:numId w:val="14"/>
+        </w:numPr>
+      </w:pPr>
+      <w:r>
+        <w:t>By Creating Custom methods with a define set of rules</w:t>
+      </w:r>
+    </w:p>
+    <w:p>
+      <w:pPr>
+        <w:pStyle w:val="NoSpacing"/>
+        <w:numPr>
+          <w:ilvl w:val="2"/>
+          <w:numId w:val="14"/>
+        </w:numPr>
+      </w:pPr>
+      <w:r>
+        <w:t xml:space="preserve">This option will be used whenever you </w:t>
+      </w:r>
+      <w:r>
+        <w:t>want</w:t>
+      </w:r>
+      <w:r>
+        <w:t xml:space="preserve"> to execute a </w:t>
+      </w:r>
+      <w:r>
+        <w:rPr>
+          <w:highlight w:val="yellow"/>
+        </w:rPr>
+        <w:t>select query</w:t>
+      </w:r>
+      <w:r>
+        <w:t>.</w:t>
+      </w:r>
+    </w:p>
+    <w:p>
+      <w:pPr>
+        <w:pStyle w:val="NoSpacing"/>
+        <w:numPr>
+          <w:ilvl w:val="2"/>
+          <w:numId w:val="14"/>
+        </w:numPr>
+      </w:pPr>
+      <w:r>
+        <w:t xml:space="preserve">In this you can create method, where </w:t>
+      </w:r>
+      <w:r>
+        <w:t>method must</w:t>
+      </w:r>
+      <w:r>
+        <w:t xml:space="preserve"> be following a define rules.</w:t>
+      </w:r>
+    </w:p>
+    <w:p>
+      <w:pPr>
+        <w:pStyle w:val="NoSpacing"/>
+        <w:numPr>
+          <w:ilvl w:val="2"/>
+          <w:numId w:val="14"/>
+        </w:numPr>
+      </w:pPr>
+      <w:r>
+        <w:t>Rules Reference URL</w:t>
+      </w:r>
+      <w:r>
+        <w:br/>
+      </w:r>
+      <w:hyperlink r:id="rId18" w:history="1">
+        <w:r>
+          <w:rPr>
+            <w:rStyle w:val="Hyperlink"/>
+          </w:rPr>
+          <w:t>https://docs.spring.io/spring-data/jpa/reference/jpa/query-methods.html#jpa.query-methods.query-creation</w:t>
+        </w:r>
+      </w:hyperlink>
+      <w:r>
+        <w:t xml:space="preserve"> </w:t>
+      </w:r>
+    </w:p>
+    <w:p>
+      <w:pPr>
+        <w:pStyle w:val="NoSpacing"/>
+        <w:numPr>
+          <w:ilvl w:val="1"/>
+          <w:numId w:val="14"/>
+        </w:numPr>
+      </w:pPr>
+      <w:r>
+        <w:t xml:space="preserve">By Providing Queries manually </w:t>
+      </w:r>
+    </w:p>
+    <w:p>
+      <w:pPr>
+        <w:pStyle w:val="NoSpacing"/>
+        <w:numPr>
+          <w:ilvl w:val="2"/>
+          <w:numId w:val="14"/>
+        </w:numPr>
+      </w:pPr>
+      <w:r>
+        <w:t>Here you can provide your own queries by 2 ways</w:t>
+      </w:r>
+    </w:p>
+    <w:p>
+      <w:pPr>
+        <w:pStyle w:val="NoSpacing"/>
+        <w:numPr>
+          <w:ilvl w:val="3"/>
+          <w:numId w:val="14"/>
+        </w:numPr>
+      </w:pPr>
+      <w:r>
+        <w:rPr>
+          <w:b/>
+          <w:bCs/>
+        </w:rPr>
+        <w:t>HQL/JPQL</w:t>
+      </w:r>
+      <w:r>
+        <w:t>- Hibernate Query Language/ Java Persistent Query Language</w:t>
+      </w:r>
+      <w:r>
+        <w:br/>
+      </w:r>
+      <w:r>
+        <w:t xml:space="preserve">Here you will use an Entity class name and Variable name in the query instead of table name and column name. </w:t>
+      </w:r>
+    </w:p>
+    <w:p>
+      <w:pPr>
+        <w:pStyle w:val="NoSpacing"/>
+        <w:ind w:left="2880"/>
+      </w:pPr>
+      <w:r>
+        <w:t>Every HQL gets converted into SQL internally before execution.</w:t>
+      </w:r>
+    </w:p>
+    <w:p>
+      <w:pPr>
+        <w:pStyle w:val="NoSpacing"/>
+        <w:numPr>
+          <w:ilvl w:val="3"/>
+          <w:numId w:val="14"/>
+        </w:numPr>
+      </w:pPr>
+      <w:r>
+        <w:rPr>
+          <w:b/>
+          <w:bCs/>
+        </w:rPr>
+        <w:t>SQL</w:t>
+      </w:r>
+      <w:r>
+        <w:t xml:space="preserve"> – Structure Query language </w:t>
+      </w:r>
+      <w:r>
+        <w:br/>
+        <w:t xml:space="preserve">This is the </w:t>
+      </w:r>
+      <w:proofErr w:type="spellStart"/>
+      <w:r>
+        <w:t>sql</w:t>
+      </w:r>
+      <w:proofErr w:type="spellEnd"/>
+      <w:r>
+        <w:t xml:space="preserve"> query which usually used in the Database. Herre table name and column name will be use.</w:t>
+      </w:r>
+      <w:r>
+        <w:br/>
+        <w:t xml:space="preserve">This is also known as a native query. </w:t>
+      </w:r>
+    </w:p>
     <w:sectPr>
       <w:pgSz w:w="12240" w:h="15840"/>
       <w:pgMar w:top="1440" w:right="1440" w:bottom="1440" w:left="1440" w:header="720" w:footer="720" w:gutter="0"/>
@@ -3641,6 +3941,95 @@
     </w:lvl>
   </w:abstractNum>
   <w:abstractNum w:abstractNumId="7" w15:restartNumberingAfterBreak="0">
+    <w:nsid w:val="30015AD0"/>
+    <w:multiLevelType w:val="hybridMultilevel"/>
+    <w:tmpl w:val="C5D635A0"/>
+    <w:lvl w:ilvl="0" w:tplc="0409000F">
+      <w:start w:val="1"/>
+      <w:numFmt w:val="decimal"/>
+      <w:lvlText w:val="%1."/>
+      <w:lvlJc w:val="left"/>
+      <w:pPr>
+        <w:ind w:left="720" w:hanging="360"/>
+      </w:pPr>
+      <w:rPr>
+        <w:rFonts w:hint="default"/>
+      </w:rPr>
+    </w:lvl>
+    <w:lvl w:ilvl="1" w:tplc="04090019">
+      <w:start w:val="1"/>
+      <w:numFmt w:val="lowerLetter"/>
+      <w:lvlText w:val="%2."/>
+      <w:lvlJc w:val="left"/>
+      <w:pPr>
+        <w:ind w:left="1440" w:hanging="360"/>
+      </w:pPr>
+    </w:lvl>
+    <w:lvl w:ilvl="2" w:tplc="0409001B">
+      <w:start w:val="1"/>
+      <w:numFmt w:val="lowerRoman"/>
+      <w:lvlText w:val="%3."/>
+      <w:lvlJc w:val="right"/>
+      <w:pPr>
+        <w:ind w:left="2160" w:hanging="180"/>
+      </w:pPr>
+    </w:lvl>
+    <w:lvl w:ilvl="3" w:tplc="0409000F">
+      <w:start w:val="1"/>
+      <w:numFmt w:val="decimal"/>
+      <w:lvlText w:val="%4."/>
+      <w:lvlJc w:val="left"/>
+      <w:pPr>
+        <w:ind w:left="2880" w:hanging="360"/>
+      </w:pPr>
+    </w:lvl>
+    <w:lvl w:ilvl="4" w:tplc="04090019" w:tentative="1">
+      <w:start w:val="1"/>
+      <w:numFmt w:val="lowerLetter"/>
+      <w:lvlText w:val="%5."/>
+      <w:lvlJc w:val="left"/>
+      <w:pPr>
+        <w:ind w:left="3600" w:hanging="360"/>
+      </w:pPr>
+    </w:lvl>
+    <w:lvl w:ilvl="5" w:tplc="0409001B" w:tentative="1">
+      <w:start w:val="1"/>
+      <w:numFmt w:val="lowerRoman"/>
+      <w:lvlText w:val="%6."/>
+      <w:lvlJc w:val="right"/>
+      <w:pPr>
+        <w:ind w:left="4320" w:hanging="180"/>
+      </w:pPr>
+    </w:lvl>
+    <w:lvl w:ilvl="6" w:tplc="0409000F" w:tentative="1">
+      <w:start w:val="1"/>
+      <w:numFmt w:val="decimal"/>
+      <w:lvlText w:val="%7."/>
+      <w:lvlJc w:val="left"/>
+      <w:pPr>
+        <w:ind w:left="5040" w:hanging="360"/>
+      </w:pPr>
+    </w:lvl>
+    <w:lvl w:ilvl="7" w:tplc="04090019" w:tentative="1">
+      <w:start w:val="1"/>
+      <w:numFmt w:val="lowerLetter"/>
+      <w:lvlText w:val="%8."/>
+      <w:lvlJc w:val="left"/>
+      <w:pPr>
+        <w:ind w:left="5760" w:hanging="360"/>
+      </w:pPr>
+    </w:lvl>
+    <w:lvl w:ilvl="8" w:tplc="0409001B" w:tentative="1">
+      <w:start w:val="1"/>
+      <w:numFmt w:val="lowerRoman"/>
+      <w:lvlText w:val="%9."/>
+      <w:lvlJc w:val="right"/>
+      <w:pPr>
+        <w:ind w:left="6480" w:hanging="180"/>
+      </w:pPr>
+    </w:lvl>
+  </w:abstractNum>
+  <w:abstractNum w:abstractNumId="8" w15:restartNumberingAfterBreak="0">
     <w:nsid w:val="32A3639C"/>
     <w:multiLevelType w:val="hybridMultilevel"/>
     <w:tmpl w:val="623C09F4"/>
@@ -3726,7 +4115,7 @@
       </w:pPr>
     </w:lvl>
   </w:abstractNum>
-  <w:abstractNum w:abstractNumId="8" w15:restartNumberingAfterBreak="0">
+  <w:abstractNum w:abstractNumId="9" w15:restartNumberingAfterBreak="0">
     <w:nsid w:val="37852833"/>
     <w:multiLevelType w:val="hybridMultilevel"/>
     <w:tmpl w:val="94F4D4FE"/>
@@ -3815,7 +4204,7 @@
       </w:pPr>
     </w:lvl>
   </w:abstractNum>
-  <w:abstractNum w:abstractNumId="9" w15:restartNumberingAfterBreak="0">
+  <w:abstractNum w:abstractNumId="10" w15:restartNumberingAfterBreak="0">
     <w:nsid w:val="43CD4996"/>
     <w:multiLevelType w:val="hybridMultilevel"/>
     <w:tmpl w:val="7EDE7778"/>
@@ -3928,7 +4317,7 @@
       </w:rPr>
     </w:lvl>
   </w:abstractNum>
-  <w:abstractNum w:abstractNumId="10" w15:restartNumberingAfterBreak="0">
+  <w:abstractNum w:abstractNumId="11" w15:restartNumberingAfterBreak="0">
     <w:nsid w:val="45E521CC"/>
     <w:multiLevelType w:val="hybridMultilevel"/>
     <w:tmpl w:val="9934E582"/>
@@ -4017,7 +4406,7 @@
       </w:pPr>
     </w:lvl>
   </w:abstractNum>
-  <w:abstractNum w:abstractNumId="11" w15:restartNumberingAfterBreak="0">
+  <w:abstractNum w:abstractNumId="12" w15:restartNumberingAfterBreak="0">
     <w:nsid w:val="547E2A16"/>
     <w:multiLevelType w:val="hybridMultilevel"/>
     <w:tmpl w:val="503221A4"/>
@@ -4106,7 +4495,7 @@
       </w:pPr>
     </w:lvl>
   </w:abstractNum>
-  <w:abstractNum w:abstractNumId="12" w15:restartNumberingAfterBreak="0">
+  <w:abstractNum w:abstractNumId="13" w15:restartNumberingAfterBreak="0">
     <w:nsid w:val="7A3771DF"/>
     <w:multiLevelType w:val="hybridMultilevel"/>
     <w:tmpl w:val="6EB49332"/>
@@ -4220,7 +4609,7 @@
     </w:lvl>
   </w:abstractNum>
   <w:num w:numId="1" w16cid:durableId="495805213">
-    <w:abstractNumId w:val="11"/>
+    <w:abstractNumId w:val="12"/>
   </w:num>
   <w:num w:numId="2" w16cid:durableId="864563217">
     <w:abstractNumId w:val="2"/>
@@ -4229,13 +4618,13 @@
     <w:abstractNumId w:val="3"/>
   </w:num>
   <w:num w:numId="4" w16cid:durableId="609435763">
-    <w:abstractNumId w:val="8"/>
+    <w:abstractNumId w:val="9"/>
   </w:num>
   <w:num w:numId="5" w16cid:durableId="2024746173">
     <w:abstractNumId w:val="1"/>
   </w:num>
   <w:num w:numId="6" w16cid:durableId="351037778">
-    <w:abstractNumId w:val="10"/>
+    <w:abstractNumId w:val="11"/>
   </w:num>
   <w:num w:numId="7" w16cid:durableId="935483191">
     <w:abstractNumId w:val="6"/>
@@ -4244,19 +4633,22 @@
     <w:abstractNumId w:val="0"/>
   </w:num>
   <w:num w:numId="9" w16cid:durableId="1232037809">
-    <w:abstractNumId w:val="9"/>
+    <w:abstractNumId w:val="10"/>
   </w:num>
   <w:num w:numId="10" w16cid:durableId="944968717">
-    <w:abstractNumId w:val="12"/>
+    <w:abstractNumId w:val="13"/>
   </w:num>
   <w:num w:numId="11" w16cid:durableId="931939304">
     <w:abstractNumId w:val="5"/>
   </w:num>
   <w:num w:numId="12" w16cid:durableId="208957174">
-    <w:abstractNumId w:val="7"/>
+    <w:abstractNumId w:val="8"/>
   </w:num>
   <w:num w:numId="13" w16cid:durableId="386732126">
     <w:abstractNumId w:val="4"/>
+  </w:num>
+  <w:num w:numId="14" w16cid:durableId="1467703271">
+    <w:abstractNumId w:val="7"/>
   </w:num>
 </w:numbering>
 </file>

</xml_diff>